<commit_message>
commit fizzas book by accident
</commit_message>
<xml_diff>
--- a/Fizza/Logbook - FizzaNaqvi.docx
+++ b/Fizza/Logbook - FizzaNaqvi.docx
@@ -1,6 +1,6 @@
 
 <file path=word/document.xml><?xml version="1.0" encoding="utf-8"?>
-<w:document xmlns:ve="http://schemas.openxmlformats.org/markup-compatibility/2006" xmlns:o="urn:schemas-microsoft-com:office:office" xmlns:r="http://schemas.openxmlformats.org/officeDocument/2006/relationships" xmlns:m="http://schemas.openxmlformats.org/officeDocument/2006/math" xmlns:v="urn:schemas-microsoft-com:vml" xmlns:wp="http://schemas.openxmlformats.org/drawingml/2006/wordprocessingDrawing" xmlns:w10="urn:schemas-microsoft-com:office:word" xmlns:w="http://schemas.openxmlformats.org/wordprocessingml/2006/main" xmlns:wne="http://schemas.microsoft.com/office/word/2006/wordml">
+<w:document xmlns:wpc="http://schemas.microsoft.com/office/word/2010/wordprocessingCanvas" xmlns:cx="http://schemas.microsoft.com/office/drawing/2014/chartex" xmlns:cx1="http://schemas.microsoft.com/office/drawing/2015/9/8/chartex" xmlns:cx2="http://schemas.microsoft.com/office/drawing/2015/10/21/chartex" xmlns:cx3="http://schemas.microsoft.com/office/drawing/2016/5/9/chartex" xmlns:cx4="http://schemas.microsoft.com/office/drawing/2016/5/10/chartex" xmlns:cx5="http://schemas.microsoft.com/office/drawing/2016/5/11/chartex" xmlns:cx6="http://schemas.microsoft.com/office/drawing/2016/5/12/chartex" xmlns:cx7="http://schemas.microsoft.com/office/drawing/2016/5/13/chartex" xmlns:cx8="http://schemas.microsoft.com/office/drawing/2016/5/14/chartex" xmlns:mc="http://schemas.openxmlformats.org/markup-compatibility/2006" xmlns:aink="http://schemas.microsoft.com/office/drawing/2016/ink" xmlns:am3d="http://schemas.microsoft.com/office/drawing/2017/model3d" xmlns:o="urn:schemas-microsoft-com:office:office" xmlns:oel="http://schemas.microsoft.com/office/2019/extlst" xmlns:r="http://schemas.openxmlformats.org/officeDocument/2006/relationships" xmlns:m="http://schemas.openxmlformats.org/officeDocument/2006/math" xmlns:v="urn:schemas-microsoft-com:vml" xmlns:wp14="http://schemas.microsoft.com/office/word/2010/wordprocessingDrawing" xmlns:wp="http://schemas.openxmlformats.org/drawingml/2006/wordprocessingDrawing" xmlns:w10="urn:schemas-microsoft-com:office:word" xmlns:w="http://schemas.openxmlformats.org/wordprocessingml/2006/main" xmlns:w14="http://schemas.microsoft.com/office/word/2010/wordml" xmlns:w15="http://schemas.microsoft.com/office/word/2012/wordml" xmlns:w16cex="http://schemas.microsoft.com/office/word/2018/wordml/cex" xmlns:w16cid="http://schemas.microsoft.com/office/word/2016/wordml/cid" xmlns:w16="http://schemas.microsoft.com/office/word/2018/wordml" xmlns:w16du="http://schemas.microsoft.com/office/word/2023/wordml/word16du" xmlns:w16sdtdh="http://schemas.microsoft.com/office/word/2020/wordml/sdtdatahash" xmlns:w16se="http://schemas.microsoft.com/office/word/2015/wordml/symex" xmlns:wpg="http://schemas.microsoft.com/office/word/2010/wordprocessingGroup" xmlns:wpi="http://schemas.microsoft.com/office/word/2010/wordprocessingInk" xmlns:wne="http://schemas.microsoft.com/office/word/2006/wordml" xmlns:wps="http://schemas.microsoft.com/office/word/2010/wordprocessingShape" mc:Ignorable="w14 w15 w16se w16cid w16 w16cex w16sdtdh w16du wp14">
   <w:body>
     <w:p>
       <w:pPr>
@@ -28,19 +28,9 @@
         <w:pStyle w:val="Subtitle"/>
         <w:jc w:val="center"/>
       </w:pPr>
-      <w:proofErr w:type="spellStart"/>
-      <w:r>
-        <w:t>Fizza</w:t>
-      </w:r>
-      <w:proofErr w:type="spellEnd"/>
-      <w:r>
-        <w:t xml:space="preserve"> </w:t>
-      </w:r>
-      <w:proofErr w:type="spellStart"/>
-      <w:r>
-        <w:t>Naqvi</w:t>
-      </w:r>
-      <w:proofErr w:type="spellEnd"/>
+      <w:r>
+        <w:t>Fizza Naqvi</w:t>
+      </w:r>
     </w:p>
     <w:p>
       <w:pPr>
@@ -54,7 +44,7 @@
       <w:pPr>
         <w:pStyle w:val="Heading1"/>
       </w:pPr>
-      <w:bookmarkStart w:id="0" w:name="_Toc179729664"/>
+      <w:bookmarkStart w:id="0" w:name="_Toc181104605"/>
       <w:r>
         <w:lastRenderedPageBreak/>
         <w:t>Common part</w:t>
@@ -65,22 +55,14 @@
       <w:pPr>
         <w:pStyle w:val="Heading2"/>
       </w:pPr>
-      <w:bookmarkStart w:id="1" w:name="_Toc179729665"/>
+      <w:bookmarkStart w:id="1" w:name="_Toc181104606"/>
       <w:r>
         <w:t>Team members</w:t>
       </w:r>
       <w:bookmarkEnd w:id="1"/>
     </w:p>
     <w:p>
-      <w:pPr>
-        <w:rPr>
-          <w:lang w:val="it-IT"/>
-        </w:rPr>
-      </w:pPr>
-      <w:r>
-        <w:rPr>
-          <w:lang w:val="it-IT"/>
-        </w:rPr>
+      <w:r>
         <w:t>Claudio Vestini</w:t>
       </w:r>
     </w:p>
@@ -103,7 +85,7 @@
       <w:pPr>
         <w:pStyle w:val="Heading2"/>
       </w:pPr>
-      <w:bookmarkStart w:id="2" w:name="_Toc179729666"/>
+      <w:bookmarkStart w:id="2" w:name="_Toc181104607"/>
       <w:r>
         <w:t xml:space="preserve">Code of </w:t>
       </w:r>
@@ -148,7 +130,7 @@
       <w:pPr>
         <w:pStyle w:val="Heading2"/>
       </w:pPr>
-      <w:bookmarkStart w:id="3" w:name="_Toc179729667"/>
+      <w:bookmarkStart w:id="3" w:name="_Toc181104608"/>
       <w:r>
         <w:t>Summary of the project and objectives</w:t>
       </w:r>
@@ -211,6 +193,7 @@
               <w:iCs w:val="0"/>
               <w:noProof/>
               <w:lang w:eastAsia="en-GB"/>
+              <w14:ligatures w14:val="standardContextual"/>
             </w:rPr>
           </w:pPr>
           <w:r>
@@ -230,7 +213,7 @@
             </w:rPr>
             <w:fldChar w:fldCharType="separate"/>
           </w:r>
-          <w:hyperlink w:anchor="_Toc179729664" w:history="1">
+          <w:hyperlink w:anchor="_Toc181104605" w:history="1">
             <w:r>
               <w:rPr>
                 <w:rStyle w:val="Hyperlink"/>
@@ -257,7 +240,7 @@
                 <w:noProof/>
                 <w:webHidden/>
               </w:rPr>
-              <w:instrText xml:space="preserve"> PAGEREF _Toc179729664 \h </w:instrText>
+              <w:instrText xml:space="preserve"> PAGEREF _Toc181104605 \h </w:instrText>
             </w:r>
             <w:r>
               <w:rPr>
@@ -302,9 +285,10 @@
               <w:sz w:val="24"/>
               <w:szCs w:val="24"/>
               <w:lang w:eastAsia="en-GB"/>
+              <w14:ligatures w14:val="standardContextual"/>
             </w:rPr>
           </w:pPr>
-          <w:hyperlink w:anchor="_Toc179729665" w:history="1">
+          <w:hyperlink w:anchor="_Toc181104606" w:history="1">
             <w:r>
               <w:rPr>
                 <w:rStyle w:val="Hyperlink"/>
@@ -331,7 +315,7 @@
                 <w:noProof/>
                 <w:webHidden/>
               </w:rPr>
-              <w:instrText xml:space="preserve"> PAGEREF _Toc179729665 \h </w:instrText>
+              <w:instrText xml:space="preserve"> PAGEREF _Toc181104606 \h </w:instrText>
             </w:r>
             <w:r>
               <w:rPr>
@@ -376,9 +360,10 @@
               <w:sz w:val="24"/>
               <w:szCs w:val="24"/>
               <w:lang w:eastAsia="en-GB"/>
+              <w14:ligatures w14:val="standardContextual"/>
             </w:rPr>
           </w:pPr>
-          <w:hyperlink w:anchor="_Toc179729666" w:history="1">
+          <w:hyperlink w:anchor="_Toc181104607" w:history="1">
             <w:r>
               <w:rPr>
                 <w:rStyle w:val="Hyperlink"/>
@@ -405,7 +390,7 @@
                 <w:noProof/>
                 <w:webHidden/>
               </w:rPr>
-              <w:instrText xml:space="preserve"> PAGEREF _Toc179729666 \h </w:instrText>
+              <w:instrText xml:space="preserve"> PAGEREF _Toc181104607 \h </w:instrText>
             </w:r>
             <w:r>
               <w:rPr>
@@ -450,9 +435,10 @@
               <w:sz w:val="24"/>
               <w:szCs w:val="24"/>
               <w:lang w:eastAsia="en-GB"/>
+              <w14:ligatures w14:val="standardContextual"/>
             </w:rPr>
           </w:pPr>
-          <w:hyperlink w:anchor="_Toc179729667" w:history="1">
+          <w:hyperlink w:anchor="_Toc181104608" w:history="1">
             <w:r>
               <w:rPr>
                 <w:rStyle w:val="Hyperlink"/>
@@ -479,7 +465,7 @@
                 <w:noProof/>
                 <w:webHidden/>
               </w:rPr>
-              <w:instrText xml:space="preserve"> PAGEREF _Toc179729667 \h </w:instrText>
+              <w:instrText xml:space="preserve"> PAGEREF _Toc181104608 \h </w:instrText>
             </w:r>
             <w:r>
               <w:rPr>
@@ -524,15 +510,16 @@
               <w:iCs w:val="0"/>
               <w:noProof/>
               <w:lang w:eastAsia="en-GB"/>
+              <w14:ligatures w14:val="standardContextual"/>
             </w:rPr>
           </w:pPr>
-          <w:hyperlink w:anchor="_Toc179729668" w:history="1">
+          <w:hyperlink w:anchor="_Toc181104609" w:history="1">
             <w:r>
               <w:rPr>
                 <w:rStyle w:val="Hyperlink"/>
                 <w:noProof/>
               </w:rPr>
-              <w:t>2024-10-04 First meeting</w:t>
+              <w:t>2024-21-10 First meeting</w:t>
             </w:r>
             <w:r>
               <w:rPr>
@@ -553,7 +540,7 @@
                 <w:noProof/>
                 <w:webHidden/>
               </w:rPr>
-              <w:instrText xml:space="preserve"> PAGEREF _Toc179729668 \h </w:instrText>
+              <w:instrText xml:space="preserve"> PAGEREF _Toc181104609 \h </w:instrText>
             </w:r>
             <w:r>
               <w:rPr>
@@ -596,9 +583,10 @@
               <w:sz w:val="24"/>
               <w:szCs w:val="24"/>
               <w:lang w:eastAsia="en-GB"/>
+              <w14:ligatures w14:val="standardContextual"/>
             </w:rPr>
           </w:pPr>
-          <w:hyperlink w:anchor="_Toc179729669" w:history="1">
+          <w:hyperlink w:anchor="_Toc181104610" w:history="1">
             <w:r>
               <w:rPr>
                 <w:rStyle w:val="Hyperlink"/>
@@ -625,7 +613,7 @@
                 <w:noProof/>
                 <w:webHidden/>
               </w:rPr>
-              <w:instrText xml:space="preserve"> PAGEREF _Toc179729669 \h </w:instrText>
+              <w:instrText xml:space="preserve"> PAGEREF _Toc181104610 \h </w:instrText>
             </w:r>
             <w:r>
               <w:rPr>
@@ -645,7 +633,7 @@
                 <w:noProof/>
                 <w:webHidden/>
               </w:rPr>
-              <w:t>1</w:t>
+              <w:t>2</w:t>
             </w:r>
             <w:r>
               <w:rPr>
@@ -668,9 +656,10 @@
               <w:sz w:val="24"/>
               <w:szCs w:val="24"/>
               <w:lang w:eastAsia="en-GB"/>
+              <w14:ligatures w14:val="standardContextual"/>
             </w:rPr>
           </w:pPr>
-          <w:hyperlink w:anchor="_Toc179729670" w:history="1">
+          <w:hyperlink w:anchor="_Toc181104611" w:history="1">
             <w:r>
               <w:rPr>
                 <w:rStyle w:val="Hyperlink"/>
@@ -697,7 +686,7 @@
                 <w:noProof/>
                 <w:webHidden/>
               </w:rPr>
-              <w:instrText xml:space="preserve"> PAGEREF _Toc179729670 \h </w:instrText>
+              <w:instrText xml:space="preserve"> PAGEREF _Toc181104611 \h </w:instrText>
             </w:r>
             <w:r>
               <w:rPr>
@@ -717,7 +706,7 @@
                 <w:noProof/>
                 <w:webHidden/>
               </w:rPr>
-              <w:t>1</w:t>
+              <w:t>2</w:t>
             </w:r>
             <w:r>
               <w:rPr>
@@ -740,9 +729,10 @@
               <w:sz w:val="24"/>
               <w:szCs w:val="24"/>
               <w:lang w:eastAsia="en-GB"/>
+              <w14:ligatures w14:val="standardContextual"/>
             </w:rPr>
           </w:pPr>
-          <w:hyperlink w:anchor="_Toc179729671" w:history="1">
+          <w:hyperlink w:anchor="_Toc181104612" w:history="1">
             <w:r>
               <w:rPr>
                 <w:rStyle w:val="Hyperlink"/>
@@ -769,7 +759,7 @@
                 <w:noProof/>
                 <w:webHidden/>
               </w:rPr>
-              <w:instrText xml:space="preserve"> PAGEREF _Toc179729671 \h </w:instrText>
+              <w:instrText xml:space="preserve"> PAGEREF _Toc181104612 \h </w:instrText>
             </w:r>
             <w:r>
               <w:rPr>
@@ -789,7 +779,7 @@
                 <w:noProof/>
                 <w:webHidden/>
               </w:rPr>
-              <w:t>1</w:t>
+              <w:t>2</w:t>
             </w:r>
             <w:r>
               <w:rPr>
@@ -814,15 +804,16 @@
               <w:iCs w:val="0"/>
               <w:noProof/>
               <w:lang w:eastAsia="en-GB"/>
+              <w14:ligatures w14:val="standardContextual"/>
             </w:rPr>
           </w:pPr>
-          <w:hyperlink w:anchor="_Toc179729672" w:history="1">
+          <w:hyperlink w:anchor="_Toc181104613" w:history="1">
             <w:r>
               <w:rPr>
                 <w:rStyle w:val="Hyperlink"/>
                 <w:noProof/>
               </w:rPr>
-              <w:t>2024-10-05 Second meeting</w:t>
+              <w:t>2024-22-10 Second meeting</w:t>
             </w:r>
             <w:r>
               <w:rPr>
@@ -843,7 +834,7 @@
                 <w:noProof/>
                 <w:webHidden/>
               </w:rPr>
-              <w:instrText xml:space="preserve"> PAGEREF _Toc179729672 \h </w:instrText>
+              <w:instrText xml:space="preserve"> PAGEREF _Toc181104613 \h </w:instrText>
             </w:r>
             <w:r>
               <w:rPr>
@@ -863,7 +854,7 @@
                 <w:noProof/>
                 <w:webHidden/>
               </w:rPr>
-              <w:t>2</w:t>
+              <w:t>3</w:t>
             </w:r>
             <w:r>
               <w:rPr>
@@ -886,9 +877,10 @@
               <w:sz w:val="24"/>
               <w:szCs w:val="24"/>
               <w:lang w:eastAsia="en-GB"/>
+              <w14:ligatures w14:val="standardContextual"/>
             </w:rPr>
           </w:pPr>
-          <w:hyperlink w:anchor="_Toc179729673" w:history="1">
+          <w:hyperlink w:anchor="_Toc181104614" w:history="1">
             <w:r>
               <w:rPr>
                 <w:rStyle w:val="Hyperlink"/>
@@ -915,7 +907,7 @@
                 <w:noProof/>
                 <w:webHidden/>
               </w:rPr>
-              <w:instrText xml:space="preserve"> PAGEREF _Toc179729673 \h </w:instrText>
+              <w:instrText xml:space="preserve"> PAGEREF _Toc181104614 \h </w:instrText>
             </w:r>
             <w:r>
               <w:rPr>
@@ -935,7 +927,7 @@
                 <w:noProof/>
                 <w:webHidden/>
               </w:rPr>
-              <w:t>2</w:t>
+              <w:t>3</w:t>
             </w:r>
             <w:r>
               <w:rPr>
@@ -958,9 +950,10 @@
               <w:sz w:val="24"/>
               <w:szCs w:val="24"/>
               <w:lang w:eastAsia="en-GB"/>
+              <w14:ligatures w14:val="standardContextual"/>
             </w:rPr>
           </w:pPr>
-          <w:hyperlink w:anchor="_Toc179729674" w:history="1">
+          <w:hyperlink w:anchor="_Toc181104615" w:history="1">
             <w:r>
               <w:rPr>
                 <w:rStyle w:val="Hyperlink"/>
@@ -987,7 +980,7 @@
                 <w:noProof/>
                 <w:webHidden/>
               </w:rPr>
-              <w:instrText xml:space="preserve"> PAGEREF _Toc179729674 \h </w:instrText>
+              <w:instrText xml:space="preserve"> PAGEREF _Toc181104615 \h </w:instrText>
             </w:r>
             <w:r>
               <w:rPr>
@@ -1007,7 +1000,7 @@
                 <w:noProof/>
                 <w:webHidden/>
               </w:rPr>
-              <w:t>2</w:t>
+              <w:t>3</w:t>
             </w:r>
             <w:r>
               <w:rPr>
@@ -1030,9 +1023,10 @@
               <w:sz w:val="24"/>
               <w:szCs w:val="24"/>
               <w:lang w:eastAsia="en-GB"/>
+              <w14:ligatures w14:val="standardContextual"/>
             </w:rPr>
           </w:pPr>
-          <w:hyperlink w:anchor="_Toc179729675" w:history="1">
+          <w:hyperlink w:anchor="_Toc181104616" w:history="1">
             <w:r>
               <w:rPr>
                 <w:rStyle w:val="Hyperlink"/>
@@ -1059,7 +1053,7 @@
                 <w:noProof/>
                 <w:webHidden/>
               </w:rPr>
-              <w:instrText xml:space="preserve"> PAGEREF _Toc179729675 \h </w:instrText>
+              <w:instrText xml:space="preserve"> PAGEREF _Toc181104616 \h </w:instrText>
             </w:r>
             <w:r>
               <w:rPr>
@@ -1079,7 +1073,889 @@
                 <w:noProof/>
                 <w:webHidden/>
               </w:rPr>
-              <w:t>2</w:t>
+              <w:t>3</w:t>
+            </w:r>
+            <w:r>
+              <w:rPr>
+                <w:noProof/>
+                <w:webHidden/>
+              </w:rPr>
+              <w:fldChar w:fldCharType="end"/>
+            </w:r>
+          </w:hyperlink>
+        </w:p>
+        <w:p>
+          <w:pPr>
+            <w:pStyle w:val="TOC1"/>
+            <w:tabs>
+              <w:tab w:val="right" w:leader="dot" w:pos="9016"/>
+            </w:tabs>
+            <w:rPr>
+              <w:rFonts w:eastAsiaTheme="minorEastAsia"/>
+              <w:b w:val="0"/>
+              <w:bCs w:val="0"/>
+              <w:i w:val="0"/>
+              <w:iCs w:val="0"/>
+              <w:noProof/>
+              <w:lang w:eastAsia="en-GB"/>
+              <w14:ligatures w14:val="standardContextual"/>
+            </w:rPr>
+          </w:pPr>
+          <w:hyperlink w:anchor="_Toc181104617" w:history="1">
+            <w:r>
+              <w:rPr>
+                <w:rStyle w:val="Hyperlink"/>
+                <w:noProof/>
+              </w:rPr>
+              <w:t>2024-28-10 Third meeting</w:t>
+            </w:r>
+            <w:r>
+              <w:rPr>
+                <w:noProof/>
+                <w:webHidden/>
+              </w:rPr>
+              <w:tab/>
+            </w:r>
+            <w:r>
+              <w:rPr>
+                <w:noProof/>
+                <w:webHidden/>
+              </w:rPr>
+              <w:fldChar w:fldCharType="begin"/>
+            </w:r>
+            <w:r>
+              <w:rPr>
+                <w:noProof/>
+                <w:webHidden/>
+              </w:rPr>
+              <w:instrText xml:space="preserve"> PAGEREF _Toc181104617 \h </w:instrText>
+            </w:r>
+            <w:r>
+              <w:rPr>
+                <w:noProof/>
+                <w:webHidden/>
+              </w:rPr>
+            </w:r>
+            <w:r>
+              <w:rPr>
+                <w:noProof/>
+                <w:webHidden/>
+              </w:rPr>
+              <w:fldChar w:fldCharType="separate"/>
+            </w:r>
+            <w:r>
+              <w:rPr>
+                <w:noProof/>
+                <w:webHidden/>
+              </w:rPr>
+              <w:t>4</w:t>
+            </w:r>
+            <w:r>
+              <w:rPr>
+                <w:noProof/>
+                <w:webHidden/>
+              </w:rPr>
+              <w:fldChar w:fldCharType="end"/>
+            </w:r>
+          </w:hyperlink>
+        </w:p>
+        <w:p>
+          <w:pPr>
+            <w:pStyle w:val="TOC3"/>
+            <w:tabs>
+              <w:tab w:val="right" w:leader="dot" w:pos="9016"/>
+            </w:tabs>
+            <w:rPr>
+              <w:rFonts w:eastAsiaTheme="minorEastAsia"/>
+              <w:noProof/>
+              <w:sz w:val="24"/>
+              <w:szCs w:val="24"/>
+              <w:lang w:eastAsia="en-GB"/>
+              <w14:ligatures w14:val="standardContextual"/>
+            </w:rPr>
+          </w:pPr>
+          <w:hyperlink w:anchor="_Toc181104618" w:history="1">
+            <w:r>
+              <w:rPr>
+                <w:rStyle w:val="Hyperlink"/>
+                <w:noProof/>
+              </w:rPr>
+              <w:t>References</w:t>
+            </w:r>
+            <w:r>
+              <w:rPr>
+                <w:noProof/>
+                <w:webHidden/>
+              </w:rPr>
+              <w:tab/>
+            </w:r>
+            <w:r>
+              <w:rPr>
+                <w:noProof/>
+                <w:webHidden/>
+              </w:rPr>
+              <w:fldChar w:fldCharType="begin"/>
+            </w:r>
+            <w:r>
+              <w:rPr>
+                <w:noProof/>
+                <w:webHidden/>
+              </w:rPr>
+              <w:instrText xml:space="preserve"> PAGEREF _Toc181104618 \h </w:instrText>
+            </w:r>
+            <w:r>
+              <w:rPr>
+                <w:noProof/>
+                <w:webHidden/>
+              </w:rPr>
+            </w:r>
+            <w:r>
+              <w:rPr>
+                <w:noProof/>
+                <w:webHidden/>
+              </w:rPr>
+              <w:fldChar w:fldCharType="separate"/>
+            </w:r>
+            <w:r>
+              <w:rPr>
+                <w:noProof/>
+                <w:webHidden/>
+              </w:rPr>
+              <w:t>5</w:t>
+            </w:r>
+            <w:r>
+              <w:rPr>
+                <w:noProof/>
+                <w:webHidden/>
+              </w:rPr>
+              <w:fldChar w:fldCharType="end"/>
+            </w:r>
+          </w:hyperlink>
+        </w:p>
+        <w:p>
+          <w:pPr>
+            <w:pStyle w:val="TOC3"/>
+            <w:tabs>
+              <w:tab w:val="right" w:leader="dot" w:pos="9016"/>
+            </w:tabs>
+            <w:rPr>
+              <w:rFonts w:eastAsiaTheme="minorEastAsia"/>
+              <w:noProof/>
+              <w:sz w:val="24"/>
+              <w:szCs w:val="24"/>
+              <w:lang w:eastAsia="en-GB"/>
+              <w14:ligatures w14:val="standardContextual"/>
+            </w:rPr>
+          </w:pPr>
+          <w:hyperlink w:anchor="_Toc181104619" w:history="1">
+            <w:r>
+              <w:rPr>
+                <w:rStyle w:val="Hyperlink"/>
+                <w:noProof/>
+              </w:rPr>
+              <w:t>Actions</w:t>
+            </w:r>
+            <w:r>
+              <w:rPr>
+                <w:noProof/>
+                <w:webHidden/>
+              </w:rPr>
+              <w:tab/>
+            </w:r>
+            <w:r>
+              <w:rPr>
+                <w:noProof/>
+                <w:webHidden/>
+              </w:rPr>
+              <w:fldChar w:fldCharType="begin"/>
+            </w:r>
+            <w:r>
+              <w:rPr>
+                <w:noProof/>
+                <w:webHidden/>
+              </w:rPr>
+              <w:instrText xml:space="preserve"> PAGEREF _Toc181104619 \h </w:instrText>
+            </w:r>
+            <w:r>
+              <w:rPr>
+                <w:noProof/>
+                <w:webHidden/>
+              </w:rPr>
+            </w:r>
+            <w:r>
+              <w:rPr>
+                <w:noProof/>
+                <w:webHidden/>
+              </w:rPr>
+              <w:fldChar w:fldCharType="separate"/>
+            </w:r>
+            <w:r>
+              <w:rPr>
+                <w:noProof/>
+                <w:webHidden/>
+              </w:rPr>
+              <w:t>5</w:t>
+            </w:r>
+            <w:r>
+              <w:rPr>
+                <w:noProof/>
+                <w:webHidden/>
+              </w:rPr>
+              <w:fldChar w:fldCharType="end"/>
+            </w:r>
+          </w:hyperlink>
+        </w:p>
+        <w:p>
+          <w:pPr>
+            <w:pStyle w:val="TOC3"/>
+            <w:tabs>
+              <w:tab w:val="right" w:leader="dot" w:pos="9016"/>
+            </w:tabs>
+            <w:rPr>
+              <w:rFonts w:eastAsiaTheme="minorEastAsia"/>
+              <w:noProof/>
+              <w:sz w:val="24"/>
+              <w:szCs w:val="24"/>
+              <w:lang w:eastAsia="en-GB"/>
+              <w14:ligatures w14:val="standardContextual"/>
+            </w:rPr>
+          </w:pPr>
+          <w:hyperlink w:anchor="_Toc181104620" w:history="1">
+            <w:r>
+              <w:rPr>
+                <w:rStyle w:val="Hyperlink"/>
+                <w:noProof/>
+              </w:rPr>
+              <w:t>Deadlines</w:t>
+            </w:r>
+            <w:r>
+              <w:rPr>
+                <w:noProof/>
+                <w:webHidden/>
+              </w:rPr>
+              <w:tab/>
+            </w:r>
+            <w:r>
+              <w:rPr>
+                <w:noProof/>
+                <w:webHidden/>
+              </w:rPr>
+              <w:fldChar w:fldCharType="begin"/>
+            </w:r>
+            <w:r>
+              <w:rPr>
+                <w:noProof/>
+                <w:webHidden/>
+              </w:rPr>
+              <w:instrText xml:space="preserve"> PAGEREF _Toc181104620 \h </w:instrText>
+            </w:r>
+            <w:r>
+              <w:rPr>
+                <w:noProof/>
+                <w:webHidden/>
+              </w:rPr>
+            </w:r>
+            <w:r>
+              <w:rPr>
+                <w:noProof/>
+                <w:webHidden/>
+              </w:rPr>
+              <w:fldChar w:fldCharType="separate"/>
+            </w:r>
+            <w:r>
+              <w:rPr>
+                <w:noProof/>
+                <w:webHidden/>
+              </w:rPr>
+              <w:t>5</w:t>
+            </w:r>
+            <w:r>
+              <w:rPr>
+                <w:noProof/>
+                <w:webHidden/>
+              </w:rPr>
+              <w:fldChar w:fldCharType="end"/>
+            </w:r>
+          </w:hyperlink>
+        </w:p>
+        <w:p>
+          <w:pPr>
+            <w:pStyle w:val="TOC1"/>
+            <w:tabs>
+              <w:tab w:val="right" w:leader="dot" w:pos="9016"/>
+            </w:tabs>
+            <w:rPr>
+              <w:rFonts w:eastAsiaTheme="minorEastAsia"/>
+              <w:b w:val="0"/>
+              <w:bCs w:val="0"/>
+              <w:i w:val="0"/>
+              <w:iCs w:val="0"/>
+              <w:noProof/>
+              <w:lang w:eastAsia="en-GB"/>
+              <w14:ligatures w14:val="standardContextual"/>
+            </w:rPr>
+          </w:pPr>
+          <w:hyperlink w:anchor="_Toc181104621" w:history="1">
+            <w:r>
+              <w:rPr>
+                <w:rStyle w:val="Hyperlink"/>
+                <w:noProof/>
+              </w:rPr>
+              <w:t>2024-10-05 Fourth meeting</w:t>
+            </w:r>
+            <w:r>
+              <w:rPr>
+                <w:noProof/>
+                <w:webHidden/>
+              </w:rPr>
+              <w:tab/>
+            </w:r>
+            <w:r>
+              <w:rPr>
+                <w:noProof/>
+                <w:webHidden/>
+              </w:rPr>
+              <w:fldChar w:fldCharType="begin"/>
+            </w:r>
+            <w:r>
+              <w:rPr>
+                <w:noProof/>
+                <w:webHidden/>
+              </w:rPr>
+              <w:instrText xml:space="preserve"> PAGEREF _Toc181104621 \h </w:instrText>
+            </w:r>
+            <w:r>
+              <w:rPr>
+                <w:noProof/>
+                <w:webHidden/>
+              </w:rPr>
+            </w:r>
+            <w:r>
+              <w:rPr>
+                <w:noProof/>
+                <w:webHidden/>
+              </w:rPr>
+              <w:fldChar w:fldCharType="separate"/>
+            </w:r>
+            <w:r>
+              <w:rPr>
+                <w:noProof/>
+                <w:webHidden/>
+              </w:rPr>
+              <w:t>6</w:t>
+            </w:r>
+            <w:r>
+              <w:rPr>
+                <w:noProof/>
+                <w:webHidden/>
+              </w:rPr>
+              <w:fldChar w:fldCharType="end"/>
+            </w:r>
+          </w:hyperlink>
+        </w:p>
+        <w:p>
+          <w:pPr>
+            <w:pStyle w:val="TOC3"/>
+            <w:tabs>
+              <w:tab w:val="right" w:leader="dot" w:pos="9016"/>
+            </w:tabs>
+            <w:rPr>
+              <w:rFonts w:eastAsiaTheme="minorEastAsia"/>
+              <w:noProof/>
+              <w:sz w:val="24"/>
+              <w:szCs w:val="24"/>
+              <w:lang w:eastAsia="en-GB"/>
+              <w14:ligatures w14:val="standardContextual"/>
+            </w:rPr>
+          </w:pPr>
+          <w:hyperlink w:anchor="_Toc181104622" w:history="1">
+            <w:r>
+              <w:rPr>
+                <w:rStyle w:val="Hyperlink"/>
+                <w:noProof/>
+              </w:rPr>
+              <w:t>References</w:t>
+            </w:r>
+            <w:r>
+              <w:rPr>
+                <w:noProof/>
+                <w:webHidden/>
+              </w:rPr>
+              <w:tab/>
+            </w:r>
+            <w:r>
+              <w:rPr>
+                <w:noProof/>
+                <w:webHidden/>
+              </w:rPr>
+              <w:fldChar w:fldCharType="begin"/>
+            </w:r>
+            <w:r>
+              <w:rPr>
+                <w:noProof/>
+                <w:webHidden/>
+              </w:rPr>
+              <w:instrText xml:space="preserve"> PAGEREF _Toc181104622 \h </w:instrText>
+            </w:r>
+            <w:r>
+              <w:rPr>
+                <w:noProof/>
+                <w:webHidden/>
+              </w:rPr>
+            </w:r>
+            <w:r>
+              <w:rPr>
+                <w:noProof/>
+                <w:webHidden/>
+              </w:rPr>
+              <w:fldChar w:fldCharType="separate"/>
+            </w:r>
+            <w:r>
+              <w:rPr>
+                <w:noProof/>
+                <w:webHidden/>
+              </w:rPr>
+              <w:t>6</w:t>
+            </w:r>
+            <w:r>
+              <w:rPr>
+                <w:noProof/>
+                <w:webHidden/>
+              </w:rPr>
+              <w:fldChar w:fldCharType="end"/>
+            </w:r>
+          </w:hyperlink>
+        </w:p>
+        <w:p>
+          <w:pPr>
+            <w:pStyle w:val="TOC3"/>
+            <w:tabs>
+              <w:tab w:val="right" w:leader="dot" w:pos="9016"/>
+            </w:tabs>
+            <w:rPr>
+              <w:rFonts w:eastAsiaTheme="minorEastAsia"/>
+              <w:noProof/>
+              <w:sz w:val="24"/>
+              <w:szCs w:val="24"/>
+              <w:lang w:eastAsia="en-GB"/>
+              <w14:ligatures w14:val="standardContextual"/>
+            </w:rPr>
+          </w:pPr>
+          <w:hyperlink w:anchor="_Toc181104623" w:history="1">
+            <w:r>
+              <w:rPr>
+                <w:rStyle w:val="Hyperlink"/>
+                <w:noProof/>
+              </w:rPr>
+              <w:t>Actions</w:t>
+            </w:r>
+            <w:r>
+              <w:rPr>
+                <w:noProof/>
+                <w:webHidden/>
+              </w:rPr>
+              <w:tab/>
+            </w:r>
+            <w:r>
+              <w:rPr>
+                <w:noProof/>
+                <w:webHidden/>
+              </w:rPr>
+              <w:fldChar w:fldCharType="begin"/>
+            </w:r>
+            <w:r>
+              <w:rPr>
+                <w:noProof/>
+                <w:webHidden/>
+              </w:rPr>
+              <w:instrText xml:space="preserve"> PAGEREF _Toc181104623 \h </w:instrText>
+            </w:r>
+            <w:r>
+              <w:rPr>
+                <w:noProof/>
+                <w:webHidden/>
+              </w:rPr>
+            </w:r>
+            <w:r>
+              <w:rPr>
+                <w:noProof/>
+                <w:webHidden/>
+              </w:rPr>
+              <w:fldChar w:fldCharType="separate"/>
+            </w:r>
+            <w:r>
+              <w:rPr>
+                <w:noProof/>
+                <w:webHidden/>
+              </w:rPr>
+              <w:t>6</w:t>
+            </w:r>
+            <w:r>
+              <w:rPr>
+                <w:noProof/>
+                <w:webHidden/>
+              </w:rPr>
+              <w:fldChar w:fldCharType="end"/>
+            </w:r>
+          </w:hyperlink>
+        </w:p>
+        <w:p>
+          <w:pPr>
+            <w:pStyle w:val="TOC3"/>
+            <w:tabs>
+              <w:tab w:val="right" w:leader="dot" w:pos="9016"/>
+            </w:tabs>
+            <w:rPr>
+              <w:rFonts w:eastAsiaTheme="minorEastAsia"/>
+              <w:noProof/>
+              <w:sz w:val="24"/>
+              <w:szCs w:val="24"/>
+              <w:lang w:eastAsia="en-GB"/>
+              <w14:ligatures w14:val="standardContextual"/>
+            </w:rPr>
+          </w:pPr>
+          <w:hyperlink w:anchor="_Toc181104624" w:history="1">
+            <w:r>
+              <w:rPr>
+                <w:rStyle w:val="Hyperlink"/>
+                <w:noProof/>
+              </w:rPr>
+              <w:t>Deadlines</w:t>
+            </w:r>
+            <w:r>
+              <w:rPr>
+                <w:noProof/>
+                <w:webHidden/>
+              </w:rPr>
+              <w:tab/>
+            </w:r>
+            <w:r>
+              <w:rPr>
+                <w:noProof/>
+                <w:webHidden/>
+              </w:rPr>
+              <w:fldChar w:fldCharType="begin"/>
+            </w:r>
+            <w:r>
+              <w:rPr>
+                <w:noProof/>
+                <w:webHidden/>
+              </w:rPr>
+              <w:instrText xml:space="preserve"> PAGEREF _Toc181104624 \h </w:instrText>
+            </w:r>
+            <w:r>
+              <w:rPr>
+                <w:noProof/>
+                <w:webHidden/>
+              </w:rPr>
+            </w:r>
+            <w:r>
+              <w:rPr>
+                <w:noProof/>
+                <w:webHidden/>
+              </w:rPr>
+              <w:fldChar w:fldCharType="separate"/>
+            </w:r>
+            <w:r>
+              <w:rPr>
+                <w:noProof/>
+                <w:webHidden/>
+              </w:rPr>
+              <w:t>6</w:t>
+            </w:r>
+            <w:r>
+              <w:rPr>
+                <w:noProof/>
+                <w:webHidden/>
+              </w:rPr>
+              <w:fldChar w:fldCharType="end"/>
+            </w:r>
+          </w:hyperlink>
+        </w:p>
+        <w:p>
+          <w:pPr>
+            <w:pStyle w:val="TOC1"/>
+            <w:tabs>
+              <w:tab w:val="right" w:leader="dot" w:pos="9016"/>
+            </w:tabs>
+            <w:rPr>
+              <w:rFonts w:eastAsiaTheme="minorEastAsia"/>
+              <w:b w:val="0"/>
+              <w:bCs w:val="0"/>
+              <w:i w:val="0"/>
+              <w:iCs w:val="0"/>
+              <w:noProof/>
+              <w:lang w:eastAsia="en-GB"/>
+              <w14:ligatures w14:val="standardContextual"/>
+            </w:rPr>
+          </w:pPr>
+          <w:hyperlink w:anchor="_Toc181104625" w:history="1">
+            <w:r>
+              <w:rPr>
+                <w:rStyle w:val="Hyperlink"/>
+                <w:noProof/>
+              </w:rPr>
+              <w:t>2024-10-05 Fifth meeting</w:t>
+            </w:r>
+            <w:r>
+              <w:rPr>
+                <w:noProof/>
+                <w:webHidden/>
+              </w:rPr>
+              <w:tab/>
+            </w:r>
+            <w:r>
+              <w:rPr>
+                <w:noProof/>
+                <w:webHidden/>
+              </w:rPr>
+              <w:fldChar w:fldCharType="begin"/>
+            </w:r>
+            <w:r>
+              <w:rPr>
+                <w:noProof/>
+                <w:webHidden/>
+              </w:rPr>
+              <w:instrText xml:space="preserve"> PAGEREF _Toc181104625 \h </w:instrText>
+            </w:r>
+            <w:r>
+              <w:rPr>
+                <w:noProof/>
+                <w:webHidden/>
+              </w:rPr>
+            </w:r>
+            <w:r>
+              <w:rPr>
+                <w:noProof/>
+                <w:webHidden/>
+              </w:rPr>
+              <w:fldChar w:fldCharType="separate"/>
+            </w:r>
+            <w:r>
+              <w:rPr>
+                <w:noProof/>
+                <w:webHidden/>
+              </w:rPr>
+              <w:t>7</w:t>
+            </w:r>
+            <w:r>
+              <w:rPr>
+                <w:noProof/>
+                <w:webHidden/>
+              </w:rPr>
+              <w:fldChar w:fldCharType="end"/>
+            </w:r>
+          </w:hyperlink>
+        </w:p>
+        <w:p>
+          <w:pPr>
+            <w:pStyle w:val="TOC3"/>
+            <w:tabs>
+              <w:tab w:val="right" w:leader="dot" w:pos="9016"/>
+            </w:tabs>
+            <w:rPr>
+              <w:rFonts w:eastAsiaTheme="minorEastAsia"/>
+              <w:noProof/>
+              <w:sz w:val="24"/>
+              <w:szCs w:val="24"/>
+              <w:lang w:eastAsia="en-GB"/>
+              <w14:ligatures w14:val="standardContextual"/>
+            </w:rPr>
+          </w:pPr>
+          <w:hyperlink w:anchor="_Toc181104626" w:history="1">
+            <w:r>
+              <w:rPr>
+                <w:rStyle w:val="Hyperlink"/>
+                <w:noProof/>
+              </w:rPr>
+              <w:t>References</w:t>
+            </w:r>
+            <w:r>
+              <w:rPr>
+                <w:noProof/>
+                <w:webHidden/>
+              </w:rPr>
+              <w:tab/>
+            </w:r>
+            <w:r>
+              <w:rPr>
+                <w:noProof/>
+                <w:webHidden/>
+              </w:rPr>
+              <w:fldChar w:fldCharType="begin"/>
+            </w:r>
+            <w:r>
+              <w:rPr>
+                <w:noProof/>
+                <w:webHidden/>
+              </w:rPr>
+              <w:instrText xml:space="preserve"> PAGEREF _Toc181104626 \h </w:instrText>
+            </w:r>
+            <w:r>
+              <w:rPr>
+                <w:noProof/>
+                <w:webHidden/>
+              </w:rPr>
+            </w:r>
+            <w:r>
+              <w:rPr>
+                <w:noProof/>
+                <w:webHidden/>
+              </w:rPr>
+              <w:fldChar w:fldCharType="separate"/>
+            </w:r>
+            <w:r>
+              <w:rPr>
+                <w:noProof/>
+                <w:webHidden/>
+              </w:rPr>
+              <w:t>7</w:t>
+            </w:r>
+            <w:r>
+              <w:rPr>
+                <w:noProof/>
+                <w:webHidden/>
+              </w:rPr>
+              <w:fldChar w:fldCharType="end"/>
+            </w:r>
+          </w:hyperlink>
+        </w:p>
+        <w:p>
+          <w:pPr>
+            <w:pStyle w:val="TOC3"/>
+            <w:tabs>
+              <w:tab w:val="right" w:leader="dot" w:pos="9016"/>
+            </w:tabs>
+            <w:rPr>
+              <w:rFonts w:eastAsiaTheme="minorEastAsia"/>
+              <w:noProof/>
+              <w:sz w:val="24"/>
+              <w:szCs w:val="24"/>
+              <w:lang w:eastAsia="en-GB"/>
+              <w14:ligatures w14:val="standardContextual"/>
+            </w:rPr>
+          </w:pPr>
+          <w:hyperlink w:anchor="_Toc181104627" w:history="1">
+            <w:r>
+              <w:rPr>
+                <w:rStyle w:val="Hyperlink"/>
+                <w:noProof/>
+              </w:rPr>
+              <w:t>Actions</w:t>
+            </w:r>
+            <w:r>
+              <w:rPr>
+                <w:noProof/>
+                <w:webHidden/>
+              </w:rPr>
+              <w:tab/>
+            </w:r>
+            <w:r>
+              <w:rPr>
+                <w:noProof/>
+                <w:webHidden/>
+              </w:rPr>
+              <w:fldChar w:fldCharType="begin"/>
+            </w:r>
+            <w:r>
+              <w:rPr>
+                <w:noProof/>
+                <w:webHidden/>
+              </w:rPr>
+              <w:instrText xml:space="preserve"> PAGEREF _Toc181104627 \h </w:instrText>
+            </w:r>
+            <w:r>
+              <w:rPr>
+                <w:noProof/>
+                <w:webHidden/>
+              </w:rPr>
+            </w:r>
+            <w:r>
+              <w:rPr>
+                <w:noProof/>
+                <w:webHidden/>
+              </w:rPr>
+              <w:fldChar w:fldCharType="separate"/>
+            </w:r>
+            <w:r>
+              <w:rPr>
+                <w:noProof/>
+                <w:webHidden/>
+              </w:rPr>
+              <w:t>7</w:t>
+            </w:r>
+            <w:r>
+              <w:rPr>
+                <w:noProof/>
+                <w:webHidden/>
+              </w:rPr>
+              <w:fldChar w:fldCharType="end"/>
+            </w:r>
+          </w:hyperlink>
+        </w:p>
+        <w:p>
+          <w:pPr>
+            <w:pStyle w:val="TOC3"/>
+            <w:tabs>
+              <w:tab w:val="right" w:leader="dot" w:pos="9016"/>
+            </w:tabs>
+            <w:rPr>
+              <w:rFonts w:eastAsiaTheme="minorEastAsia"/>
+              <w:noProof/>
+              <w:sz w:val="24"/>
+              <w:szCs w:val="24"/>
+              <w:lang w:eastAsia="en-GB"/>
+              <w14:ligatures w14:val="standardContextual"/>
+            </w:rPr>
+          </w:pPr>
+          <w:hyperlink w:anchor="_Toc181104628" w:history="1">
+            <w:r>
+              <w:rPr>
+                <w:rStyle w:val="Hyperlink"/>
+                <w:noProof/>
+              </w:rPr>
+              <w:t>Deadlines</w:t>
+            </w:r>
+            <w:r>
+              <w:rPr>
+                <w:noProof/>
+                <w:webHidden/>
+              </w:rPr>
+              <w:tab/>
+            </w:r>
+            <w:r>
+              <w:rPr>
+                <w:noProof/>
+                <w:webHidden/>
+              </w:rPr>
+              <w:fldChar w:fldCharType="begin"/>
+            </w:r>
+            <w:r>
+              <w:rPr>
+                <w:noProof/>
+                <w:webHidden/>
+              </w:rPr>
+              <w:instrText xml:space="preserve"> PAGEREF _Toc181104628 \h </w:instrText>
+            </w:r>
+            <w:r>
+              <w:rPr>
+                <w:noProof/>
+                <w:webHidden/>
+              </w:rPr>
+            </w:r>
+            <w:r>
+              <w:rPr>
+                <w:noProof/>
+                <w:webHidden/>
+              </w:rPr>
+              <w:fldChar w:fldCharType="separate"/>
+            </w:r>
+            <w:r>
+              <w:rPr>
+                <w:noProof/>
+                <w:webHidden/>
+              </w:rPr>
+              <w:t>7</w:t>
             </w:r>
             <w:r>
               <w:rPr>
@@ -1156,7 +2032,7 @@
       </w:pPr>
       <w:bookmarkStart w:id="4" w:name="_Toc178896307"/>
       <w:bookmarkStart w:id="5" w:name="_Toc178896373"/>
-      <w:bookmarkStart w:id="6" w:name="_Toc179729668"/>
+      <w:bookmarkStart w:id="6" w:name="_Toc181104609"/>
       <w:r>
         <w:lastRenderedPageBreak/>
         <w:t>2024-</w:t>
@@ -1181,48 +2057,41 @@
       <w:pPr>
         <w:rPr>
           <w:rStyle w:val="SubtleReference"/>
-          <w:lang w:val="it-IT"/>
-        </w:rPr>
-      </w:pPr>
-      <w:r>
-        <w:rPr>
-          <w:rStyle w:val="SubtleReference"/>
-          <w:lang w:val="it-IT"/>
+        </w:rPr>
+      </w:pPr>
+      <w:r>
+        <w:rPr>
+          <w:rStyle w:val="SubtleReference"/>
         </w:rPr>
         <w:t xml:space="preserve">Present: </w:t>
       </w:r>
       <w:r>
         <w:rPr>
           <w:rStyle w:val="SubtleReference"/>
-          <w:lang w:val="it-IT"/>
         </w:rPr>
         <w:t>Claudio Vestini</w:t>
       </w:r>
       <w:r>
         <w:rPr>
           <w:rStyle w:val="SubtleReference"/>
-          <w:lang w:val="it-IT"/>
         </w:rPr>
         <w:t>,</w:t>
       </w:r>
       <w:r>
         <w:rPr>
           <w:rStyle w:val="SubtleReference"/>
-          <w:lang w:val="it-IT"/>
         </w:rPr>
         <w:t xml:space="preserve"> Hani Moussa</w:t>
       </w:r>
       <w:r>
         <w:rPr>
           <w:rStyle w:val="SubtleReference"/>
-          <w:lang w:val="it-IT"/>
         </w:rPr>
         <w:t xml:space="preserve">, </w:t>
       </w:r>
       <w:r>
         <w:rPr>
           <w:rStyle w:val="SubtleReference"/>
-          <w:lang w:val="it-IT"/>
         </w:rPr>
         <w:t>Alex Berresford, Fizza Naqvi</w:t>
       </w:r>
@@ -1708,8 +2577,9 @@
         <w:pStyle w:val="Heading3"/>
       </w:pPr>
       <w:bookmarkStart w:id="7" w:name="_Toc178896308"/>
-      <w:bookmarkStart w:id="8" w:name="_Toc179729669"/>
-      <w:r>
+      <w:bookmarkStart w:id="8" w:name="_Toc181104610"/>
+      <w:r>
+        <w:lastRenderedPageBreak/>
         <w:t>References</w:t>
       </w:r>
       <w:bookmarkEnd w:id="7"/>
@@ -1720,7 +2590,7 @@
         <w:pStyle w:val="Heading3"/>
       </w:pPr>
       <w:bookmarkStart w:id="9" w:name="_Toc178896309"/>
-      <w:bookmarkStart w:id="10" w:name="_Toc179729670"/>
+      <w:bookmarkStart w:id="10" w:name="_Toc181104611"/>
       <w:r>
         <w:t>Actions</w:t>
       </w:r>
@@ -1744,9 +2614,8 @@
         <w:pStyle w:val="Heading3"/>
       </w:pPr>
       <w:bookmarkStart w:id="11" w:name="_Toc178896310"/>
-      <w:bookmarkStart w:id="12" w:name="_Toc179729671"/>
-      <w:r>
-        <w:lastRenderedPageBreak/>
+      <w:bookmarkStart w:id="12" w:name="_Toc181104612"/>
+      <w:r>
         <w:t>Deadlines</w:t>
       </w:r>
       <w:bookmarkEnd w:id="11"/>
@@ -1769,7 +2638,7 @@
       <w:pPr>
         <w:pStyle w:val="Heading1"/>
       </w:pPr>
-      <w:bookmarkStart w:id="13" w:name="_Toc179729672"/>
+      <w:bookmarkStart w:id="13" w:name="_Toc181104613"/>
       <w:r>
         <w:lastRenderedPageBreak/>
         <w:t>2024-</w:t>
@@ -1792,17 +2661,20 @@
       <w:pPr>
         <w:rPr>
           <w:rStyle w:val="SubtleReference"/>
-        </w:rPr>
-      </w:pPr>
-      <w:r>
-        <w:rPr>
-          <w:rStyle w:val="SubtleReference"/>
+          <w:lang w:val="it-IT"/>
+        </w:rPr>
+      </w:pPr>
+      <w:r>
+        <w:rPr>
+          <w:rStyle w:val="SubtleReference"/>
+          <w:lang w:val="it-IT"/>
         </w:rPr>
         <w:t xml:space="preserve">Present: </w:t>
       </w:r>
       <w:r>
         <w:rPr>
           <w:rStyle w:val="SubtleReference"/>
+          <w:lang w:val="it-IT"/>
         </w:rPr>
         <w:t>Alex, Claudio, Hani, Fizza, Tobias (Supervisor)</w:t>
       </w:r>
@@ -1830,14 +2702,7 @@
         <w:rPr>
           <w:rStyle w:val="SubtleReference"/>
         </w:rPr>
-        <w:t>Location and time</w:t>
-      </w:r>
-      <w:proofErr w:type="gramStart"/>
-      <w:r>
-        <w:rPr>
-          <w:rStyle w:val="SubtleReference"/>
-        </w:rPr>
-        <w:t>:</w:t>
+        <w:t>Location and time:</w:t>
       </w:r>
       <w:r>
         <w:rPr>
@@ -1845,7 +2710,6 @@
         </w:rPr>
         <w:t>LR7</w:t>
       </w:r>
-      <w:proofErr w:type="gramEnd"/>
       <w:r>
         <w:rPr>
           <w:rStyle w:val="SubtleReference"/>
@@ -1875,16 +2739,8 @@
         <w:rPr>
           <w:rStyle w:val="SubtleReference"/>
         </w:rPr>
-        <w:t xml:space="preserve">Alex </w:t>
-      </w:r>
-      <w:proofErr w:type="spellStart"/>
-      <w:r>
-        <w:rPr>
-          <w:rStyle w:val="SubtleReference"/>
-        </w:rPr>
-        <w:t>Berresford</w:t>
-      </w:r>
-      <w:proofErr w:type="spellEnd"/>
+        <w:t>Alex Berresford</w:t>
+      </w:r>
     </w:p>
     <w:p>
       <w:pPr>
@@ -2007,20 +2863,13 @@
         <w:t>-</w:t>
       </w:r>
       <w:proofErr w:type="spellStart"/>
+      <w:proofErr w:type="gramStart"/>
       <w:r>
         <w:rPr>
           <w:rStyle w:val="SubtleReference"/>
           <w:color w:val="auto"/>
         </w:rPr>
-        <w:t>Feedback</w:t>
-      </w:r>
-      <w:proofErr w:type="gramStart"/>
-      <w:r>
-        <w:rPr>
-          <w:rStyle w:val="SubtleReference"/>
-          <w:color w:val="auto"/>
-        </w:rPr>
-        <w:t>:Interesting</w:t>
+        <w:t>Feedback:Interesting</w:t>
       </w:r>
       <w:proofErr w:type="spellEnd"/>
       <w:proofErr w:type="gramEnd"/>
@@ -2097,20 +2946,13 @@
         <w:t>-</w:t>
       </w:r>
       <w:proofErr w:type="spellStart"/>
+      <w:proofErr w:type="gramStart"/>
       <w:r>
         <w:rPr>
           <w:rStyle w:val="SubtleReference"/>
           <w:color w:val="auto"/>
         </w:rPr>
-        <w:t>Feedback</w:t>
-      </w:r>
-      <w:proofErr w:type="gramStart"/>
-      <w:r>
-        <w:rPr>
-          <w:rStyle w:val="SubtleReference"/>
-          <w:color w:val="auto"/>
-        </w:rPr>
-        <w:t>:On</w:t>
+        <w:t>Feedback:On</w:t>
       </w:r>
       <w:proofErr w:type="spellEnd"/>
       <w:proofErr w:type="gramEnd"/>
@@ -2383,7 +3225,7 @@
       <w:pPr>
         <w:pStyle w:val="Heading3"/>
       </w:pPr>
-      <w:bookmarkStart w:id="14" w:name="_Toc179729673"/>
+      <w:bookmarkStart w:id="14" w:name="_Toc181104614"/>
       <w:r>
         <w:t>References</w:t>
       </w:r>
@@ -2393,7 +3235,7 @@
       <w:pPr>
         <w:pStyle w:val="Heading3"/>
       </w:pPr>
-      <w:bookmarkStart w:id="15" w:name="_Toc179729674"/>
+      <w:bookmarkStart w:id="15" w:name="_Toc181104615"/>
       <w:r>
         <w:t>Actions</w:t>
       </w:r>
@@ -2403,7 +3245,7 @@
       <w:pPr>
         <w:pStyle w:val="Heading3"/>
       </w:pPr>
-      <w:bookmarkStart w:id="16" w:name="_Toc179729675"/>
+      <w:bookmarkStart w:id="16" w:name="_Toc181104616"/>
       <w:r>
         <w:t>Deadlines</w:t>
       </w:r>
@@ -2466,34 +3308,36 @@
       <w:pPr>
         <w:pStyle w:val="Heading1"/>
       </w:pPr>
+      <w:bookmarkStart w:id="17" w:name="_Toc181104617"/>
       <w:r>
         <w:lastRenderedPageBreak/>
-        <w:t>2024-10-28</w:t>
+        <w:t>2024-</w:t>
+      </w:r>
+      <w:r>
+        <w:t>28</w:t>
+      </w:r>
+      <w:r>
+        <w:t>-</w:t>
+      </w:r>
+      <w:r>
+        <w:t>10</w:t>
       </w:r>
       <w:r>
         <w:t xml:space="preserve"> Third meeting</w:t>
       </w:r>
-    </w:p>
-    <w:p>
-      <w:pPr>
-        <w:rPr>
-          <w:rStyle w:val="SubtleReference"/>
-          <w:lang w:val="it-IT"/>
-        </w:rPr>
-      </w:pPr>
-      <w:r>
-        <w:rPr>
-          <w:rStyle w:val="SubtleReference"/>
-          <w:lang w:val="it-IT"/>
-        </w:rPr>
-        <w:t xml:space="preserve">Present: Claudio Vestini, Hani Moussa, </w:t>
-      </w:r>
-      <w:r>
-        <w:rPr>
-          <w:rStyle w:val="SubtleReference"/>
-          <w:lang w:val="it-IT"/>
-        </w:rPr>
-        <w:t>Alex Berresford, Fizza Naqvi</w:t>
+      <w:bookmarkEnd w:id="17"/>
+    </w:p>
+    <w:p>
+      <w:pPr>
+        <w:rPr>
+          <w:rStyle w:val="SubtleReference"/>
+        </w:rPr>
+      </w:pPr>
+      <w:r>
+        <w:rPr>
+          <w:rStyle w:val="SubtleReference"/>
+        </w:rPr>
+        <w:t>Present: Claudio Vestini, Hani Moussa, Alex Berresford, Fizza Naqvi</w:t>
       </w:r>
     </w:p>
     <w:p>
@@ -2558,28 +3402,12 @@
         </w:rPr>
         <w:t xml:space="preserve">Author of minutes: </w:t>
       </w:r>
-      <w:proofErr w:type="spellStart"/>
-      <w:r>
-        <w:rPr>
-          <w:rStyle w:val="SubtleReference"/>
-        </w:rPr>
-        <w:t>Fizza</w:t>
-      </w:r>
-      <w:proofErr w:type="spellEnd"/>
-      <w:r>
-        <w:rPr>
-          <w:rStyle w:val="SubtleReference"/>
-        </w:rPr>
-        <w:t xml:space="preserve"> </w:t>
-      </w:r>
-      <w:proofErr w:type="spellStart"/>
-      <w:r>
-        <w:rPr>
-          <w:rStyle w:val="SubtleReference"/>
-        </w:rPr>
-        <w:t>Naqvi</w:t>
-      </w:r>
-      <w:proofErr w:type="spellEnd"/>
+      <w:r>
+        <w:rPr>
+          <w:rStyle w:val="SubtleReference"/>
+        </w:rPr>
+        <w:t>Fizza Naqvi</w:t>
+      </w:r>
     </w:p>
     <w:p>
       <w:pPr>
@@ -2597,15 +3425,7 @@
         </w:numPr>
       </w:pPr>
       <w:r>
-        <w:t xml:space="preserve">Discussion on how to get </w:t>
-      </w:r>
-      <w:proofErr w:type="spellStart"/>
-      <w:r>
-        <w:t>Mendeley</w:t>
-      </w:r>
-      <w:proofErr w:type="spellEnd"/>
-      <w:r>
-        <w:t xml:space="preserve"> working for references</w:t>
+        <w:t>Discussion on how to get Mendeley working for references</w:t>
       </w:r>
     </w:p>
     <w:p>
@@ -2703,15 +3523,7 @@
         </w:numPr>
       </w:pPr>
       <w:r>
-        <w:t xml:space="preserve">Claudio’s research: </w:t>
-      </w:r>
-      <w:proofErr w:type="spellStart"/>
-      <w:r>
-        <w:t>magnus</w:t>
-      </w:r>
-      <w:proofErr w:type="spellEnd"/>
-      <w:r>
-        <w:t xml:space="preserve"> effect</w:t>
+        <w:t>Claudio’s research: magnus effect</w:t>
       </w:r>
       <w:r>
         <w:t xml:space="preserve"> and MPC</w:t>
@@ -2849,13 +3661,8 @@
           <w:numId w:val="4"/>
         </w:numPr>
       </w:pPr>
-      <w:proofErr w:type="spellStart"/>
-      <w:r>
-        <w:t>Fizza’s</w:t>
-      </w:r>
-      <w:proofErr w:type="spellEnd"/>
-      <w:r>
-        <w:t xml:space="preserve"> research:</w:t>
+      <w:r>
+        <w:t>Fizza’s research:</w:t>
       </w:r>
     </w:p>
     <w:p>
@@ -2910,13 +3717,8 @@
           <w:numId w:val="4"/>
         </w:numPr>
       </w:pPr>
-      <w:proofErr w:type="spellStart"/>
-      <w:r>
-        <w:t>Ionospheric</w:t>
-      </w:r>
-      <w:proofErr w:type="spellEnd"/>
-      <w:r>
-        <w:t xml:space="preserve"> impact research- the range at which satellite demise occurs overlaps with the “E region” which reflects </w:t>
+      <w:r>
+        <w:t xml:space="preserve">Ionospheric impact research- the range at which satellite demise occurs overlaps with the “E region” which reflects </w:t>
       </w:r>
       <w:proofErr w:type="spellStart"/>
       <w:r>
@@ -2936,6 +3738,7 @@
         </w:numPr>
       </w:pPr>
       <w:r>
+        <w:lastRenderedPageBreak/>
         <w:t xml:space="preserve">Could monitor atmospheric composition changes because materials from the </w:t>
       </w:r>
       <w:proofErr w:type="spellStart"/>
@@ -2944,11 +3747,7 @@
       </w:r>
       <w:proofErr w:type="spellEnd"/>
       <w:r>
-        <w:t xml:space="preserve"> could remain in the ionosphere temporarily- use spectrometers to detect the wavelengths and see how the different </w:t>
-      </w:r>
-      <w:r>
-        <w:lastRenderedPageBreak/>
-        <w:t>material affects the ionosphere composition, therefore radio wave reflection and long distance communication</w:t>
+        <w:t xml:space="preserve"> could remain in the ionosphere temporarily- use spectrometers to detect the wavelengths and see how the different material affects the ionosphere composition, therefore radio wave reflection and long distance communication</w:t>
       </w:r>
     </w:p>
     <w:p>
@@ -3016,17 +3815,21 @@
       <w:pPr>
         <w:pStyle w:val="Heading3"/>
       </w:pPr>
+      <w:bookmarkStart w:id="18" w:name="_Toc181104618"/>
       <w:r>
         <w:t>References</w:t>
       </w:r>
+      <w:bookmarkEnd w:id="18"/>
     </w:p>
     <w:p>
       <w:pPr>
         <w:pStyle w:val="Heading3"/>
       </w:pPr>
+      <w:bookmarkStart w:id="19" w:name="_Toc181104619"/>
       <w:r>
         <w:t>Actions</w:t>
       </w:r>
+      <w:bookmarkEnd w:id="19"/>
     </w:p>
     <w:p>
       <w:pPr>
@@ -3047,9 +3850,11 @@
           <w:rStyle w:val="SubtleReference"/>
         </w:rPr>
       </w:pPr>
+      <w:bookmarkStart w:id="20" w:name="_Toc181104620"/>
       <w:r>
         <w:t>Deadlines</w:t>
       </w:r>
+      <w:bookmarkEnd w:id="20"/>
     </w:p>
     <w:p>
       <w:pPr>
@@ -3071,10 +3876,12 @@
       <w:pPr>
         <w:pStyle w:val="Heading1"/>
       </w:pPr>
+      <w:bookmarkStart w:id="21" w:name="_Toc181104621"/>
       <w:r>
         <w:lastRenderedPageBreak/>
         <w:t>2024-10-05 Fourth meeting</w:t>
       </w:r>
+      <w:bookmarkEnd w:id="21"/>
     </w:p>
     <w:p>
       <w:pPr>
@@ -3145,17 +3952,21 @@
       <w:pPr>
         <w:pStyle w:val="Heading3"/>
       </w:pPr>
+      <w:bookmarkStart w:id="22" w:name="_Toc181104622"/>
       <w:r>
         <w:t>References</w:t>
       </w:r>
+      <w:bookmarkEnd w:id="22"/>
     </w:p>
     <w:p>
       <w:pPr>
         <w:pStyle w:val="Heading3"/>
       </w:pPr>
+      <w:bookmarkStart w:id="23" w:name="_Toc181104623"/>
       <w:r>
         <w:t>Actions</w:t>
       </w:r>
+      <w:bookmarkEnd w:id="23"/>
     </w:p>
     <w:p>
       <w:pPr>
@@ -3164,9 +3975,11 @@
           <w:rStyle w:val="SubtleReference"/>
         </w:rPr>
       </w:pPr>
+      <w:bookmarkStart w:id="24" w:name="_Toc181104624"/>
       <w:r>
         <w:t>Deadlines</w:t>
       </w:r>
+      <w:bookmarkEnd w:id="24"/>
     </w:p>
     <w:p>
       <w:pPr>
@@ -3188,10 +4001,12 @@
       <w:pPr>
         <w:pStyle w:val="Heading1"/>
       </w:pPr>
+      <w:bookmarkStart w:id="25" w:name="_Toc181104625"/>
       <w:r>
         <w:lastRenderedPageBreak/>
         <w:t>2024-10-05 Fifth meeting</w:t>
       </w:r>
+      <w:bookmarkEnd w:id="25"/>
     </w:p>
     <w:p>
       <w:pPr>
@@ -3262,17 +4077,21 @@
       <w:pPr>
         <w:pStyle w:val="Heading3"/>
       </w:pPr>
+      <w:bookmarkStart w:id="26" w:name="_Toc181104626"/>
       <w:r>
         <w:t>References</w:t>
       </w:r>
+      <w:bookmarkEnd w:id="26"/>
     </w:p>
     <w:p>
       <w:pPr>
         <w:pStyle w:val="Heading3"/>
       </w:pPr>
+      <w:bookmarkStart w:id="27" w:name="_Toc181104627"/>
       <w:r>
         <w:t>Actions</w:t>
       </w:r>
+      <w:bookmarkEnd w:id="27"/>
     </w:p>
     <w:p>
       <w:pPr>
@@ -3281,9 +4100,11 @@
           <w:rStyle w:val="SubtleReference"/>
         </w:rPr>
       </w:pPr>
+      <w:bookmarkStart w:id="28" w:name="_Toc181104628"/>
       <w:r>
         <w:t>Deadlines</w:t>
       </w:r>
+      <w:bookmarkEnd w:id="28"/>
     </w:p>
     <w:p>
       <w:pPr>
@@ -3315,7 +4136,7 @@
 </file>
 
 <file path=word/endnotes.xml><?xml version="1.0" encoding="utf-8"?>
-<w:endnotes xmlns:ve="http://schemas.openxmlformats.org/markup-compatibility/2006" xmlns:o="urn:schemas-microsoft-com:office:office" xmlns:r="http://schemas.openxmlformats.org/officeDocument/2006/relationships" xmlns:m="http://schemas.openxmlformats.org/officeDocument/2006/math" xmlns:v="urn:schemas-microsoft-com:vml" xmlns:wp="http://schemas.openxmlformats.org/drawingml/2006/wordprocessingDrawing" xmlns:w10="urn:schemas-microsoft-com:office:word" xmlns:w="http://schemas.openxmlformats.org/wordprocessingml/2006/main" xmlns:wne="http://schemas.microsoft.com/office/word/2006/wordml">
+<w:endnotes xmlns:wpc="http://schemas.microsoft.com/office/word/2010/wordprocessingCanvas" xmlns:cx="http://schemas.microsoft.com/office/drawing/2014/chartex" xmlns:cx1="http://schemas.microsoft.com/office/drawing/2015/9/8/chartex" xmlns:cx2="http://schemas.microsoft.com/office/drawing/2015/10/21/chartex" xmlns:cx3="http://schemas.microsoft.com/office/drawing/2016/5/9/chartex" xmlns:cx4="http://schemas.microsoft.com/office/drawing/2016/5/10/chartex" xmlns:cx5="http://schemas.microsoft.com/office/drawing/2016/5/11/chartex" xmlns:cx6="http://schemas.microsoft.com/office/drawing/2016/5/12/chartex" xmlns:cx7="http://schemas.microsoft.com/office/drawing/2016/5/13/chartex" xmlns:cx8="http://schemas.microsoft.com/office/drawing/2016/5/14/chartex" xmlns:mc="http://schemas.openxmlformats.org/markup-compatibility/2006" xmlns:aink="http://schemas.microsoft.com/office/drawing/2016/ink" xmlns:am3d="http://schemas.microsoft.com/office/drawing/2017/model3d" xmlns:o="urn:schemas-microsoft-com:office:office" xmlns:oel="http://schemas.microsoft.com/office/2019/extlst" xmlns:r="http://schemas.openxmlformats.org/officeDocument/2006/relationships" xmlns:m="http://schemas.openxmlformats.org/officeDocument/2006/math" xmlns:v="urn:schemas-microsoft-com:vml" xmlns:wp14="http://schemas.microsoft.com/office/word/2010/wordprocessingDrawing" xmlns:wp="http://schemas.openxmlformats.org/drawingml/2006/wordprocessingDrawing" xmlns:w10="urn:schemas-microsoft-com:office:word" xmlns:w="http://schemas.openxmlformats.org/wordprocessingml/2006/main" xmlns:w14="http://schemas.microsoft.com/office/word/2010/wordml" xmlns:w15="http://schemas.microsoft.com/office/word/2012/wordml" xmlns:w16cex="http://schemas.microsoft.com/office/word/2018/wordml/cex" xmlns:w16cid="http://schemas.microsoft.com/office/word/2016/wordml/cid" xmlns:w16="http://schemas.microsoft.com/office/word/2018/wordml" xmlns:w16du="http://schemas.microsoft.com/office/word/2023/wordml/word16du" xmlns:w16sdtdh="http://schemas.microsoft.com/office/word/2020/wordml/sdtdatahash" xmlns:w16se="http://schemas.microsoft.com/office/word/2015/wordml/symex" xmlns:wpg="http://schemas.microsoft.com/office/word/2010/wordprocessingGroup" xmlns:wpi="http://schemas.microsoft.com/office/word/2010/wordprocessingInk" xmlns:wne="http://schemas.microsoft.com/office/word/2006/wordml" xmlns:wps="http://schemas.microsoft.com/office/word/2010/wordprocessingShape" mc:Ignorable="w14 w15 w16se w16cid w16 w16cex w16sdtdh w16du wp14">
   <w:endnote w:type="separator" w:id="-1">
     <w:p>
       <w:r>
@@ -3334,7 +4155,7 @@
 </file>
 
 <file path=word/footer1.xml><?xml version="1.0" encoding="utf-8"?>
-<w:ftr xmlns:ve="http://schemas.openxmlformats.org/markup-compatibility/2006" xmlns:o="urn:schemas-microsoft-com:office:office" xmlns:r="http://schemas.openxmlformats.org/officeDocument/2006/relationships" xmlns:m="http://schemas.openxmlformats.org/officeDocument/2006/math" xmlns:v="urn:schemas-microsoft-com:vml" xmlns:wp="http://schemas.openxmlformats.org/drawingml/2006/wordprocessingDrawing" xmlns:w10="urn:schemas-microsoft-com:office:word" xmlns:w="http://schemas.openxmlformats.org/wordprocessingml/2006/main" xmlns:wne="http://schemas.microsoft.com/office/word/2006/wordml">
+<w:ftr xmlns:wpc="http://schemas.microsoft.com/office/word/2010/wordprocessingCanvas" xmlns:cx="http://schemas.microsoft.com/office/drawing/2014/chartex" xmlns:cx1="http://schemas.microsoft.com/office/drawing/2015/9/8/chartex" xmlns:cx2="http://schemas.microsoft.com/office/drawing/2015/10/21/chartex" xmlns:cx3="http://schemas.microsoft.com/office/drawing/2016/5/9/chartex" xmlns:cx4="http://schemas.microsoft.com/office/drawing/2016/5/10/chartex" xmlns:cx5="http://schemas.microsoft.com/office/drawing/2016/5/11/chartex" xmlns:cx6="http://schemas.microsoft.com/office/drawing/2016/5/12/chartex" xmlns:cx7="http://schemas.microsoft.com/office/drawing/2016/5/13/chartex" xmlns:cx8="http://schemas.microsoft.com/office/drawing/2016/5/14/chartex" xmlns:mc="http://schemas.openxmlformats.org/markup-compatibility/2006" xmlns:aink="http://schemas.microsoft.com/office/drawing/2016/ink" xmlns:am3d="http://schemas.microsoft.com/office/drawing/2017/model3d" xmlns:o="urn:schemas-microsoft-com:office:office" xmlns:oel="http://schemas.microsoft.com/office/2019/extlst" xmlns:r="http://schemas.openxmlformats.org/officeDocument/2006/relationships" xmlns:m="http://schemas.openxmlformats.org/officeDocument/2006/math" xmlns:v="urn:schemas-microsoft-com:vml" xmlns:wp14="http://schemas.microsoft.com/office/word/2010/wordprocessingDrawing" xmlns:wp="http://schemas.openxmlformats.org/drawingml/2006/wordprocessingDrawing" xmlns:w10="urn:schemas-microsoft-com:office:word" xmlns:w="http://schemas.openxmlformats.org/wordprocessingml/2006/main" xmlns:w14="http://schemas.microsoft.com/office/word/2010/wordml" xmlns:w15="http://schemas.microsoft.com/office/word/2012/wordml" xmlns:w16cex="http://schemas.microsoft.com/office/word/2018/wordml/cex" xmlns:w16cid="http://schemas.microsoft.com/office/word/2016/wordml/cid" xmlns:w16="http://schemas.microsoft.com/office/word/2018/wordml" xmlns:w16du="http://schemas.microsoft.com/office/word/2023/wordml/word16du" xmlns:w16sdtdh="http://schemas.microsoft.com/office/word/2020/wordml/sdtdatahash" xmlns:w16se="http://schemas.microsoft.com/office/word/2015/wordml/symex" xmlns:wpg="http://schemas.microsoft.com/office/word/2010/wordprocessingGroup" xmlns:wpi="http://schemas.microsoft.com/office/word/2010/wordprocessingInk" xmlns:wne="http://schemas.microsoft.com/office/word/2006/wordml" xmlns:wps="http://schemas.microsoft.com/office/word/2010/wordprocessingShape" mc:Ignorable="w14 w15 w16se w16cid w16 w16cex w16sdtdh w16du wp14">
   <w:sdt>
     <w:sdtPr>
       <w:rPr>
@@ -3386,7 +4207,7 @@
 </file>
 
 <file path=word/footer2.xml><?xml version="1.0" encoding="utf-8"?>
-<w:ftr xmlns:ve="http://schemas.openxmlformats.org/markup-compatibility/2006" xmlns:o="urn:schemas-microsoft-com:office:office" xmlns:r="http://schemas.openxmlformats.org/officeDocument/2006/relationships" xmlns:m="http://schemas.openxmlformats.org/officeDocument/2006/math" xmlns:v="urn:schemas-microsoft-com:vml" xmlns:wp="http://schemas.openxmlformats.org/drawingml/2006/wordprocessingDrawing" xmlns:w10="urn:schemas-microsoft-com:office:word" xmlns:w="http://schemas.openxmlformats.org/wordprocessingml/2006/main" xmlns:wne="http://schemas.microsoft.com/office/word/2006/wordml">
+<w:ftr xmlns:wpc="http://schemas.microsoft.com/office/word/2010/wordprocessingCanvas" xmlns:cx="http://schemas.microsoft.com/office/drawing/2014/chartex" xmlns:cx1="http://schemas.microsoft.com/office/drawing/2015/9/8/chartex" xmlns:cx2="http://schemas.microsoft.com/office/drawing/2015/10/21/chartex" xmlns:cx3="http://schemas.microsoft.com/office/drawing/2016/5/9/chartex" xmlns:cx4="http://schemas.microsoft.com/office/drawing/2016/5/10/chartex" xmlns:cx5="http://schemas.microsoft.com/office/drawing/2016/5/11/chartex" xmlns:cx6="http://schemas.microsoft.com/office/drawing/2016/5/12/chartex" xmlns:cx7="http://schemas.microsoft.com/office/drawing/2016/5/13/chartex" xmlns:cx8="http://schemas.microsoft.com/office/drawing/2016/5/14/chartex" xmlns:mc="http://schemas.openxmlformats.org/markup-compatibility/2006" xmlns:aink="http://schemas.microsoft.com/office/drawing/2016/ink" xmlns:am3d="http://schemas.microsoft.com/office/drawing/2017/model3d" xmlns:o="urn:schemas-microsoft-com:office:office" xmlns:oel="http://schemas.microsoft.com/office/2019/extlst" xmlns:r="http://schemas.openxmlformats.org/officeDocument/2006/relationships" xmlns:m="http://schemas.openxmlformats.org/officeDocument/2006/math" xmlns:v="urn:schemas-microsoft-com:vml" xmlns:wp14="http://schemas.microsoft.com/office/word/2010/wordprocessingDrawing" xmlns:wp="http://schemas.openxmlformats.org/drawingml/2006/wordprocessingDrawing" xmlns:w10="urn:schemas-microsoft-com:office:word" xmlns:w="http://schemas.openxmlformats.org/wordprocessingml/2006/main" xmlns:w14="http://schemas.microsoft.com/office/word/2010/wordml" xmlns:w15="http://schemas.microsoft.com/office/word/2012/wordml" xmlns:w16cex="http://schemas.microsoft.com/office/word/2018/wordml/cex" xmlns:w16cid="http://schemas.microsoft.com/office/word/2016/wordml/cid" xmlns:w16="http://schemas.microsoft.com/office/word/2018/wordml" xmlns:w16du="http://schemas.microsoft.com/office/word/2023/wordml/word16du" xmlns:w16sdtdh="http://schemas.microsoft.com/office/word/2020/wordml/sdtdatahash" xmlns:w16se="http://schemas.microsoft.com/office/word/2015/wordml/symex" xmlns:wpg="http://schemas.microsoft.com/office/word/2010/wordprocessingGroup" xmlns:wpi="http://schemas.microsoft.com/office/word/2010/wordprocessingInk" xmlns:wne="http://schemas.microsoft.com/office/word/2006/wordml" xmlns:wps="http://schemas.microsoft.com/office/word/2010/wordprocessingShape" mc:Ignorable="w14 w15 w16se w16cid w16 w16cex w16sdtdh w16du wp14">
   <w:sdt>
     <w:sdtPr>
       <w:id w:val="-1051611308"/>
@@ -3406,14 +4227,27 @@
           <w:pStyle w:val="Footer"/>
           <w:jc w:val="right"/>
         </w:pPr>
-        <w:fldSimple w:instr=" PAGE   \* MERGEFORMAT ">
-          <w:r>
-            <w:rPr>
-              <w:noProof/>
-            </w:rPr>
-            <w:t>3</w:t>
-          </w:r>
-        </w:fldSimple>
+        <w:r>
+          <w:fldChar w:fldCharType="begin"/>
+        </w:r>
+        <w:r>
+          <w:instrText xml:space="preserve"> PAGE   \* MERGEFORMAT </w:instrText>
+        </w:r>
+        <w:r>
+          <w:fldChar w:fldCharType="separate"/>
+        </w:r>
+        <w:r>
+          <w:rPr>
+            <w:noProof/>
+          </w:rPr>
+          <w:t>3</w:t>
+        </w:r>
+        <w:r>
+          <w:rPr>
+            <w:noProof/>
+          </w:rPr>
+          <w:fldChar w:fldCharType="end"/>
+        </w:r>
       </w:p>
     </w:sdtContent>
   </w:sdt>
@@ -3430,7 +4264,7 @@
 </file>
 
 <file path=word/footer3.xml><?xml version="1.0" encoding="utf-8"?>
-<w:ftr xmlns:ve="http://schemas.openxmlformats.org/markup-compatibility/2006" xmlns:o="urn:schemas-microsoft-com:office:office" xmlns:r="http://schemas.openxmlformats.org/officeDocument/2006/relationships" xmlns:m="http://schemas.openxmlformats.org/officeDocument/2006/math" xmlns:v="urn:schemas-microsoft-com:vml" xmlns:wp="http://schemas.openxmlformats.org/drawingml/2006/wordprocessingDrawing" xmlns:w10="urn:schemas-microsoft-com:office:word" xmlns:w="http://schemas.openxmlformats.org/wordprocessingml/2006/main" xmlns:wne="http://schemas.microsoft.com/office/word/2006/wordml">
+<w:ftr xmlns:wpc="http://schemas.microsoft.com/office/word/2010/wordprocessingCanvas" xmlns:cx="http://schemas.microsoft.com/office/drawing/2014/chartex" xmlns:cx1="http://schemas.microsoft.com/office/drawing/2015/9/8/chartex" xmlns:cx2="http://schemas.microsoft.com/office/drawing/2015/10/21/chartex" xmlns:cx3="http://schemas.microsoft.com/office/drawing/2016/5/9/chartex" xmlns:cx4="http://schemas.microsoft.com/office/drawing/2016/5/10/chartex" xmlns:cx5="http://schemas.microsoft.com/office/drawing/2016/5/11/chartex" xmlns:cx6="http://schemas.microsoft.com/office/drawing/2016/5/12/chartex" xmlns:cx7="http://schemas.microsoft.com/office/drawing/2016/5/13/chartex" xmlns:cx8="http://schemas.microsoft.com/office/drawing/2016/5/14/chartex" xmlns:mc="http://schemas.openxmlformats.org/markup-compatibility/2006" xmlns:aink="http://schemas.microsoft.com/office/drawing/2016/ink" xmlns:am3d="http://schemas.microsoft.com/office/drawing/2017/model3d" xmlns:o="urn:schemas-microsoft-com:office:office" xmlns:oel="http://schemas.microsoft.com/office/2019/extlst" xmlns:r="http://schemas.openxmlformats.org/officeDocument/2006/relationships" xmlns:m="http://schemas.openxmlformats.org/officeDocument/2006/math" xmlns:v="urn:schemas-microsoft-com:vml" xmlns:wp14="http://schemas.microsoft.com/office/word/2010/wordprocessingDrawing" xmlns:wp="http://schemas.openxmlformats.org/drawingml/2006/wordprocessingDrawing" xmlns:w10="urn:schemas-microsoft-com:office:word" xmlns:w="http://schemas.openxmlformats.org/wordprocessingml/2006/main" xmlns:w14="http://schemas.microsoft.com/office/word/2010/wordml" xmlns:w15="http://schemas.microsoft.com/office/word/2012/wordml" xmlns:w16cex="http://schemas.microsoft.com/office/word/2018/wordml/cex" xmlns:w16cid="http://schemas.microsoft.com/office/word/2016/wordml/cid" xmlns:w16="http://schemas.microsoft.com/office/word/2018/wordml" xmlns:w16du="http://schemas.microsoft.com/office/word/2023/wordml/word16du" xmlns:w16sdtdh="http://schemas.microsoft.com/office/word/2020/wordml/sdtdatahash" xmlns:w16se="http://schemas.microsoft.com/office/word/2015/wordml/symex" xmlns:wpg="http://schemas.microsoft.com/office/word/2010/wordprocessingGroup" xmlns:wpi="http://schemas.microsoft.com/office/word/2010/wordprocessingInk" xmlns:wne="http://schemas.microsoft.com/office/word/2006/wordml" xmlns:wps="http://schemas.microsoft.com/office/word/2010/wordprocessingShape" mc:Ignorable="w14 w15 w16se w16cid w16 w16cex w16sdtdh w16du wp14">
   <w:sdt>
     <w:sdtPr>
       <w:id w:val="-1759518067"/>
@@ -3450,14 +4284,27 @@
           <w:pStyle w:val="Footer"/>
           <w:jc w:val="right"/>
         </w:pPr>
-        <w:fldSimple w:instr=" PAGE   \* MERGEFORMAT ">
-          <w:r>
-            <w:rPr>
-              <w:noProof/>
-            </w:rPr>
-            <w:t>1</w:t>
-          </w:r>
-        </w:fldSimple>
+        <w:r>
+          <w:fldChar w:fldCharType="begin"/>
+        </w:r>
+        <w:r>
+          <w:instrText xml:space="preserve"> PAGE   \* MERGEFORMAT </w:instrText>
+        </w:r>
+        <w:r>
+          <w:fldChar w:fldCharType="separate"/>
+        </w:r>
+        <w:r>
+          <w:rPr>
+            <w:noProof/>
+          </w:rPr>
+          <w:t>1</w:t>
+        </w:r>
+        <w:r>
+          <w:rPr>
+            <w:noProof/>
+          </w:rPr>
+          <w:fldChar w:fldCharType="end"/>
+        </w:r>
       </w:p>
     </w:sdtContent>
   </w:sdt>
@@ -3474,7 +4321,7 @@
 </file>
 
 <file path=word/footnotes.xml><?xml version="1.0" encoding="utf-8"?>
-<w:footnotes xmlns:ve="http://schemas.openxmlformats.org/markup-compatibility/2006" xmlns:o="urn:schemas-microsoft-com:office:office" xmlns:r="http://schemas.openxmlformats.org/officeDocument/2006/relationships" xmlns:m="http://schemas.openxmlformats.org/officeDocument/2006/math" xmlns:v="urn:schemas-microsoft-com:vml" xmlns:wp="http://schemas.openxmlformats.org/drawingml/2006/wordprocessingDrawing" xmlns:w10="urn:schemas-microsoft-com:office:word" xmlns:w="http://schemas.openxmlformats.org/wordprocessingml/2006/main" xmlns:wne="http://schemas.microsoft.com/office/word/2006/wordml">
+<w:footnotes xmlns:wpc="http://schemas.microsoft.com/office/word/2010/wordprocessingCanvas" xmlns:cx="http://schemas.microsoft.com/office/drawing/2014/chartex" xmlns:cx1="http://schemas.microsoft.com/office/drawing/2015/9/8/chartex" xmlns:cx2="http://schemas.microsoft.com/office/drawing/2015/10/21/chartex" xmlns:cx3="http://schemas.microsoft.com/office/drawing/2016/5/9/chartex" xmlns:cx4="http://schemas.microsoft.com/office/drawing/2016/5/10/chartex" xmlns:cx5="http://schemas.microsoft.com/office/drawing/2016/5/11/chartex" xmlns:cx6="http://schemas.microsoft.com/office/drawing/2016/5/12/chartex" xmlns:cx7="http://schemas.microsoft.com/office/drawing/2016/5/13/chartex" xmlns:cx8="http://schemas.microsoft.com/office/drawing/2016/5/14/chartex" xmlns:mc="http://schemas.openxmlformats.org/markup-compatibility/2006" xmlns:aink="http://schemas.microsoft.com/office/drawing/2016/ink" xmlns:am3d="http://schemas.microsoft.com/office/drawing/2017/model3d" xmlns:o="urn:schemas-microsoft-com:office:office" xmlns:oel="http://schemas.microsoft.com/office/2019/extlst" xmlns:r="http://schemas.openxmlformats.org/officeDocument/2006/relationships" xmlns:m="http://schemas.openxmlformats.org/officeDocument/2006/math" xmlns:v="urn:schemas-microsoft-com:vml" xmlns:wp14="http://schemas.microsoft.com/office/word/2010/wordprocessingDrawing" xmlns:wp="http://schemas.openxmlformats.org/drawingml/2006/wordprocessingDrawing" xmlns:w10="urn:schemas-microsoft-com:office:word" xmlns:w="http://schemas.openxmlformats.org/wordprocessingml/2006/main" xmlns:w14="http://schemas.microsoft.com/office/word/2010/wordml" xmlns:w15="http://schemas.microsoft.com/office/word/2012/wordml" xmlns:w16cex="http://schemas.microsoft.com/office/word/2018/wordml/cex" xmlns:w16cid="http://schemas.microsoft.com/office/word/2016/wordml/cid" xmlns:w16="http://schemas.microsoft.com/office/word/2018/wordml" xmlns:w16du="http://schemas.microsoft.com/office/word/2023/wordml/word16du" xmlns:w16sdtdh="http://schemas.microsoft.com/office/word/2020/wordml/sdtdatahash" xmlns:w16se="http://schemas.microsoft.com/office/word/2015/wordml/symex" xmlns:wpg="http://schemas.microsoft.com/office/word/2010/wordprocessingGroup" xmlns:wpi="http://schemas.microsoft.com/office/word/2010/wordprocessingInk" xmlns:wne="http://schemas.microsoft.com/office/word/2006/wordml" xmlns:wps="http://schemas.microsoft.com/office/word/2010/wordprocessingShape" mc:Ignorable="w14 w15 w16se w16cid w16 w16cex w16sdtdh w16du wp14">
   <w:footnote w:type="separator" w:id="-1">
     <w:p>
       <w:r>
@@ -3493,8 +4340,8 @@
 </file>
 
 <file path=word/numbering.xml><?xml version="1.0" encoding="utf-8"?>
-<w:numbering xmlns:ve="http://schemas.openxmlformats.org/markup-compatibility/2006" xmlns:o="urn:schemas-microsoft-com:office:office" xmlns:r="http://schemas.openxmlformats.org/officeDocument/2006/relationships" xmlns:m="http://schemas.openxmlformats.org/officeDocument/2006/math" xmlns:v="urn:schemas-microsoft-com:vml" xmlns:wp="http://schemas.openxmlformats.org/drawingml/2006/wordprocessingDrawing" xmlns:w10="urn:schemas-microsoft-com:office:word" xmlns:w="http://schemas.openxmlformats.org/wordprocessingml/2006/main" xmlns:wne="http://schemas.microsoft.com/office/word/2006/wordml">
-  <w:abstractNum w:abstractNumId="0">
+<w:numbering xmlns:wpc="http://schemas.microsoft.com/office/word/2010/wordprocessingCanvas" xmlns:cx="http://schemas.microsoft.com/office/drawing/2014/chartex" xmlns:cx1="http://schemas.microsoft.com/office/drawing/2015/9/8/chartex" xmlns:cx2="http://schemas.microsoft.com/office/drawing/2015/10/21/chartex" xmlns:cx3="http://schemas.microsoft.com/office/drawing/2016/5/9/chartex" xmlns:cx4="http://schemas.microsoft.com/office/drawing/2016/5/10/chartex" xmlns:cx5="http://schemas.microsoft.com/office/drawing/2016/5/11/chartex" xmlns:cx6="http://schemas.microsoft.com/office/drawing/2016/5/12/chartex" xmlns:cx7="http://schemas.microsoft.com/office/drawing/2016/5/13/chartex" xmlns:cx8="http://schemas.microsoft.com/office/drawing/2016/5/14/chartex" xmlns:mc="http://schemas.openxmlformats.org/markup-compatibility/2006" xmlns:aink="http://schemas.microsoft.com/office/drawing/2016/ink" xmlns:am3d="http://schemas.microsoft.com/office/drawing/2017/model3d" xmlns:o="urn:schemas-microsoft-com:office:office" xmlns:oel="http://schemas.microsoft.com/office/2019/extlst" xmlns:r="http://schemas.openxmlformats.org/officeDocument/2006/relationships" xmlns:m="http://schemas.openxmlformats.org/officeDocument/2006/math" xmlns:v="urn:schemas-microsoft-com:vml" xmlns:wp14="http://schemas.microsoft.com/office/word/2010/wordprocessingDrawing" xmlns:wp="http://schemas.openxmlformats.org/drawingml/2006/wordprocessingDrawing" xmlns:w10="urn:schemas-microsoft-com:office:word" xmlns:w="http://schemas.openxmlformats.org/wordprocessingml/2006/main" xmlns:w14="http://schemas.microsoft.com/office/word/2010/wordml" xmlns:w15="http://schemas.microsoft.com/office/word/2012/wordml" xmlns:w16cex="http://schemas.microsoft.com/office/word/2018/wordml/cex" xmlns:w16cid="http://schemas.microsoft.com/office/word/2016/wordml/cid" xmlns:w16="http://schemas.microsoft.com/office/word/2018/wordml" xmlns:w16du="http://schemas.microsoft.com/office/word/2023/wordml/word16du" xmlns:w16sdtdh="http://schemas.microsoft.com/office/word/2020/wordml/sdtdatahash" xmlns:w16se="http://schemas.microsoft.com/office/word/2015/wordml/symex" xmlns:wpg="http://schemas.microsoft.com/office/word/2010/wordprocessingGroup" xmlns:wpi="http://schemas.microsoft.com/office/word/2010/wordprocessingInk" xmlns:wne="http://schemas.microsoft.com/office/word/2006/wordml" xmlns:wps="http://schemas.microsoft.com/office/word/2010/wordprocessingShape" mc:Ignorable="w14 w15 w16se w16cid w16 w16cex w16sdtdh w16du wp14">
+  <w:abstractNum w:abstractNumId="0" w15:restartNumberingAfterBreak="0">
     <w:nsid w:val="02BF12B5"/>
     <w:multiLevelType w:val="hybridMultilevel"/>
     <w:tmpl w:val="97728B4E"/>
@@ -3607,7 +4454,7 @@
       </w:rPr>
     </w:lvl>
   </w:abstractNum>
-  <w:abstractNum w:abstractNumId="1">
+  <w:abstractNum w:abstractNumId="1" w15:restartNumberingAfterBreak="0">
     <w:nsid w:val="188F6DE2"/>
     <w:multiLevelType w:val="hybridMultilevel"/>
     <w:tmpl w:val="5142A07E"/>
@@ -3720,7 +4567,7 @@
       </w:rPr>
     </w:lvl>
   </w:abstractNum>
-  <w:abstractNum w:abstractNumId="2">
+  <w:abstractNum w:abstractNumId="2" w15:restartNumberingAfterBreak="0">
     <w:nsid w:val="416A3F75"/>
     <w:multiLevelType w:val="hybridMultilevel"/>
     <w:tmpl w:val="4F7C9A5E"/>
@@ -3833,7 +4680,7 @@
       </w:rPr>
     </w:lvl>
   </w:abstractNum>
-  <w:abstractNum w:abstractNumId="3">
+  <w:abstractNum w:abstractNumId="3" w15:restartNumberingAfterBreak="0">
     <w:nsid w:val="4D7B2074"/>
     <w:multiLevelType w:val="hybridMultilevel"/>
     <w:tmpl w:val="6BB20EF4"/>
@@ -3919,7 +4766,7 @@
       </w:pPr>
     </w:lvl>
   </w:abstractNum>
-  <w:abstractNum w:abstractNumId="4">
+  <w:abstractNum w:abstractNumId="4" w15:restartNumberingAfterBreak="0">
     <w:nsid w:val="721E3C90"/>
     <w:multiLevelType w:val="hybridMultilevel"/>
     <w:tmpl w:val="66B6B9AA"/>
@@ -4032,26 +4879,26 @@
       </w:rPr>
     </w:lvl>
   </w:abstractNum>
-  <w:num w:numId="1">
+  <w:num w:numId="1" w16cid:durableId="102847459">
     <w:abstractNumId w:val="2"/>
   </w:num>
-  <w:num w:numId="2">
+  <w:num w:numId="2" w16cid:durableId="718167984">
     <w:abstractNumId w:val="3"/>
   </w:num>
-  <w:num w:numId="3">
+  <w:num w:numId="3" w16cid:durableId="1185047837">
     <w:abstractNumId w:val="0"/>
   </w:num>
-  <w:num w:numId="4">
+  <w:num w:numId="4" w16cid:durableId="72437311">
     <w:abstractNumId w:val="1"/>
   </w:num>
-  <w:num w:numId="5">
+  <w:num w:numId="5" w16cid:durableId="299531230">
     <w:abstractNumId w:val="4"/>
   </w:num>
 </w:numbering>
 </file>
 
 <file path=word/styles.xml><?xml version="1.0" encoding="utf-8"?>
-<w:styles xmlns:r="http://schemas.openxmlformats.org/officeDocument/2006/relationships" xmlns:w="http://schemas.openxmlformats.org/wordprocessingml/2006/main">
+<w:styles xmlns:mc="http://schemas.openxmlformats.org/markup-compatibility/2006" xmlns:r="http://schemas.openxmlformats.org/officeDocument/2006/relationships" xmlns:w="http://schemas.openxmlformats.org/wordprocessingml/2006/main" xmlns:w14="http://schemas.microsoft.com/office/word/2010/wordml" xmlns:w15="http://schemas.microsoft.com/office/word/2012/wordml" xmlns:w16cex="http://schemas.microsoft.com/office/word/2018/wordml/cex" xmlns:w16cid="http://schemas.microsoft.com/office/word/2016/wordml/cid" xmlns:w16="http://schemas.microsoft.com/office/word/2018/wordml" xmlns:w16du="http://schemas.microsoft.com/office/word/2023/wordml/word16du" xmlns:w16sdtdh="http://schemas.microsoft.com/office/word/2020/wordml/sdtdatahash" xmlns:w16se="http://schemas.microsoft.com/office/word/2015/wordml/symex" mc:Ignorable="w14 w15 w16se w16cid w16 w16cex w16sdtdh w16du">
   <w:docDefaults>
     <w:rPrDefault>
       <w:rPr>
@@ -4064,144 +4911,383 @@
     </w:rPrDefault>
     <w:pPrDefault/>
   </w:docDefaults>
-  <w:latentStyles w:defLockedState="0" w:defUIPriority="99" w:defSemiHidden="1" w:defUnhideWhenUsed="1" w:defQFormat="0" w:count="267">
-    <w:lsdException w:name="Normal" w:semiHidden="0" w:uiPriority="0" w:unhideWhenUsed="0" w:qFormat="1"/>
-    <w:lsdException w:name="heading 1" w:semiHidden="0" w:uiPriority="9" w:unhideWhenUsed="0" w:qFormat="1"/>
-    <w:lsdException w:name="heading 2" w:uiPriority="9" w:qFormat="1"/>
-    <w:lsdException w:name="heading 3" w:uiPriority="9" w:qFormat="1"/>
-    <w:lsdException w:name="heading 4" w:uiPriority="9" w:qFormat="1"/>
-    <w:lsdException w:name="heading 5" w:uiPriority="9" w:qFormat="1"/>
-    <w:lsdException w:name="heading 6" w:uiPriority="9" w:qFormat="1"/>
-    <w:lsdException w:name="heading 7" w:uiPriority="9" w:qFormat="1"/>
-    <w:lsdException w:name="heading 8" w:uiPriority="9" w:qFormat="1"/>
-    <w:lsdException w:name="heading 9" w:uiPriority="9" w:qFormat="1"/>
-    <w:lsdException w:name="toc 1" w:uiPriority="39"/>
-    <w:lsdException w:name="toc 2" w:uiPriority="39"/>
-    <w:lsdException w:name="toc 3" w:uiPriority="39"/>
-    <w:lsdException w:name="toc 4" w:uiPriority="39"/>
-    <w:lsdException w:name="toc 5" w:uiPriority="39"/>
-    <w:lsdException w:name="toc 6" w:uiPriority="39"/>
-    <w:lsdException w:name="toc 7" w:uiPriority="39"/>
-    <w:lsdException w:name="toc 8" w:uiPriority="39"/>
-    <w:lsdException w:name="toc 9" w:uiPriority="39"/>
-    <w:lsdException w:name="caption" w:uiPriority="35" w:qFormat="1"/>
-    <w:lsdException w:name="Title" w:semiHidden="0" w:uiPriority="10" w:unhideWhenUsed="0" w:qFormat="1"/>
-    <w:lsdException w:name="Default Paragraph Font" w:uiPriority="1"/>
-    <w:lsdException w:name="Subtitle" w:semiHidden="0" w:uiPriority="11" w:unhideWhenUsed="0" w:qFormat="1"/>
-    <w:lsdException w:name="Strong" w:semiHidden="0" w:uiPriority="22" w:unhideWhenUsed="0" w:qFormat="1"/>
-    <w:lsdException w:name="Emphasis" w:semiHidden="0" w:uiPriority="20" w:unhideWhenUsed="0" w:qFormat="1"/>
-    <w:lsdException w:name="Table Grid" w:semiHidden="0" w:uiPriority="39" w:unhideWhenUsed="0"/>
-    <w:lsdException w:name="Placeholder Text" w:unhideWhenUsed="0"/>
-    <w:lsdException w:name="No Spacing" w:semiHidden="0" w:uiPriority="1" w:unhideWhenUsed="0" w:qFormat="1"/>
-    <w:lsdException w:name="Light Shading" w:semiHidden="0" w:uiPriority="60" w:unhideWhenUsed="0"/>
-    <w:lsdException w:name="Light List" w:semiHidden="0" w:uiPriority="61" w:unhideWhenUsed="0"/>
-    <w:lsdException w:name="Light Grid" w:semiHidden="0" w:uiPriority="62" w:unhideWhenUsed="0"/>
-    <w:lsdException w:name="Medium Shading 1" w:semiHidden="0" w:uiPriority="63" w:unhideWhenUsed="0"/>
-    <w:lsdException w:name="Medium Shading 2" w:semiHidden="0" w:uiPriority="64" w:unhideWhenUsed="0"/>
-    <w:lsdException w:name="Medium List 1" w:semiHidden="0" w:uiPriority="65" w:unhideWhenUsed="0"/>
-    <w:lsdException w:name="Medium List 2" w:semiHidden="0" w:uiPriority="66" w:unhideWhenUsed="0"/>
-    <w:lsdException w:name="Medium Grid 1" w:semiHidden="0" w:uiPriority="67" w:unhideWhenUsed="0"/>
-    <w:lsdException w:name="Medium Grid 2" w:semiHidden="0" w:uiPriority="68" w:unhideWhenUsed="0"/>
-    <w:lsdException w:name="Medium Grid 3" w:semiHidden="0" w:uiPriority="69" w:unhideWhenUsed="0"/>
-    <w:lsdException w:name="Dark List" w:semiHidden="0" w:uiPriority="70" w:unhideWhenUsed="0"/>
-    <w:lsdException w:name="Colorful Shading" w:semiHidden="0" w:uiPriority="71" w:unhideWhenUsed="0"/>
-    <w:lsdException w:name="Colorful List" w:semiHidden="0" w:uiPriority="72" w:unhideWhenUsed="0"/>
-    <w:lsdException w:name="Colorful Grid" w:semiHidden="0" w:uiPriority="73" w:unhideWhenUsed="0"/>
-    <w:lsdException w:name="Light Shading Accent 1" w:semiHidden="0" w:uiPriority="60" w:unhideWhenUsed="0"/>
-    <w:lsdException w:name="Light List Accent 1" w:semiHidden="0" w:uiPriority="61" w:unhideWhenUsed="0"/>
-    <w:lsdException w:name="Light Grid Accent 1" w:semiHidden="0" w:uiPriority="62" w:unhideWhenUsed="0"/>
-    <w:lsdException w:name="Medium Shading 1 Accent 1" w:semiHidden="0" w:uiPriority="63" w:unhideWhenUsed="0"/>
-    <w:lsdException w:name="Medium Shading 2 Accent 1" w:semiHidden="0" w:uiPriority="64" w:unhideWhenUsed="0"/>
-    <w:lsdException w:name="Medium List 1 Accent 1" w:semiHidden="0" w:uiPriority="65" w:unhideWhenUsed="0"/>
-    <w:lsdException w:name="Revision" w:unhideWhenUsed="0"/>
-    <w:lsdException w:name="List Paragraph" w:semiHidden="0" w:uiPriority="34" w:unhideWhenUsed="0" w:qFormat="1"/>
-    <w:lsdException w:name="Quote" w:semiHidden="0" w:uiPriority="29" w:unhideWhenUsed="0" w:qFormat="1"/>
-    <w:lsdException w:name="Intense Quote" w:semiHidden="0" w:uiPriority="30" w:unhideWhenUsed="0" w:qFormat="1"/>
-    <w:lsdException w:name="Medium List 2 Accent 1" w:semiHidden="0" w:uiPriority="66" w:unhideWhenUsed="0"/>
-    <w:lsdException w:name="Medium Grid 1 Accent 1" w:semiHidden="0" w:uiPriority="67" w:unhideWhenUsed="0"/>
-    <w:lsdException w:name="Medium Grid 2 Accent 1" w:semiHidden="0" w:uiPriority="68" w:unhideWhenUsed="0"/>
-    <w:lsdException w:name="Medium Grid 3 Accent 1" w:semiHidden="0" w:uiPriority="69" w:unhideWhenUsed="0"/>
-    <w:lsdException w:name="Dark List Accent 1" w:semiHidden="0" w:uiPriority="70" w:unhideWhenUsed="0"/>
-    <w:lsdException w:name="Colorful Shading Accent 1" w:semiHidden="0" w:uiPriority="71" w:unhideWhenUsed="0"/>
-    <w:lsdException w:name="Colorful List Accent 1" w:semiHidden="0" w:uiPriority="72" w:unhideWhenUsed="0"/>
-    <w:lsdException w:name="Colorful Grid Accent 1" w:semiHidden="0" w:uiPriority="73" w:unhideWhenUsed="0"/>
-    <w:lsdException w:name="Light Shading Accent 2" w:semiHidden="0" w:uiPriority="60" w:unhideWhenUsed="0"/>
-    <w:lsdException w:name="Light List Accent 2" w:semiHidden="0" w:uiPriority="61" w:unhideWhenUsed="0"/>
-    <w:lsdException w:name="Light Grid Accent 2" w:semiHidden="0" w:uiPriority="62" w:unhideWhenUsed="0"/>
-    <w:lsdException w:name="Medium Shading 1 Accent 2" w:semiHidden="0" w:uiPriority="63" w:unhideWhenUsed="0"/>
-    <w:lsdException w:name="Medium Shading 2 Accent 2" w:semiHidden="0" w:uiPriority="64" w:unhideWhenUsed="0"/>
-    <w:lsdException w:name="Medium List 1 Accent 2" w:semiHidden="0" w:uiPriority="65" w:unhideWhenUsed="0"/>
-    <w:lsdException w:name="Medium List 2 Accent 2" w:semiHidden="0" w:uiPriority="66" w:unhideWhenUsed="0"/>
-    <w:lsdException w:name="Medium Grid 1 Accent 2" w:semiHidden="0" w:uiPriority="67" w:unhideWhenUsed="0"/>
-    <w:lsdException w:name="Medium Grid 2 Accent 2" w:semiHidden="0" w:uiPriority="68" w:unhideWhenUsed="0"/>
-    <w:lsdException w:name="Medium Grid 3 Accent 2" w:semiHidden="0" w:uiPriority="69" w:unhideWhenUsed="0"/>
-    <w:lsdException w:name="Dark List Accent 2" w:semiHidden="0" w:uiPriority="70" w:unhideWhenUsed="0"/>
-    <w:lsdException w:name="Colorful Shading Accent 2" w:semiHidden="0" w:uiPriority="71" w:unhideWhenUsed="0"/>
-    <w:lsdException w:name="Colorful List Accent 2" w:semiHidden="0" w:uiPriority="72" w:unhideWhenUsed="0"/>
-    <w:lsdException w:name="Colorful Grid Accent 2" w:semiHidden="0" w:uiPriority="73" w:unhideWhenUsed="0"/>
-    <w:lsdException w:name="Light Shading Accent 3" w:semiHidden="0" w:uiPriority="60" w:unhideWhenUsed="0"/>
-    <w:lsdException w:name="Light List Accent 3" w:semiHidden="0" w:uiPriority="61" w:unhideWhenUsed="0"/>
-    <w:lsdException w:name="Light Grid Accent 3" w:semiHidden="0" w:uiPriority="62" w:unhideWhenUsed="0"/>
-    <w:lsdException w:name="Medium Shading 1 Accent 3" w:semiHidden="0" w:uiPriority="63" w:unhideWhenUsed="0"/>
-    <w:lsdException w:name="Medium Shading 2 Accent 3" w:semiHidden="0" w:uiPriority="64" w:unhideWhenUsed="0"/>
-    <w:lsdException w:name="Medium List 1 Accent 3" w:semiHidden="0" w:uiPriority="65" w:unhideWhenUsed="0"/>
-    <w:lsdException w:name="Medium List 2 Accent 3" w:semiHidden="0" w:uiPriority="66" w:unhideWhenUsed="0"/>
-    <w:lsdException w:name="Medium Grid 1 Accent 3" w:semiHidden="0" w:uiPriority="67" w:unhideWhenUsed="0"/>
-    <w:lsdException w:name="Medium Grid 2 Accent 3" w:semiHidden="0" w:uiPriority="68" w:unhideWhenUsed="0"/>
-    <w:lsdException w:name="Medium Grid 3 Accent 3" w:semiHidden="0" w:uiPriority="69" w:unhideWhenUsed="0"/>
-    <w:lsdException w:name="Dark List Accent 3" w:semiHidden="0" w:uiPriority="70" w:unhideWhenUsed="0"/>
-    <w:lsdException w:name="Colorful Shading Accent 3" w:semiHidden="0" w:uiPriority="71" w:unhideWhenUsed="0"/>
-    <w:lsdException w:name="Colorful List Accent 3" w:semiHidden="0" w:uiPriority="72" w:unhideWhenUsed="0"/>
-    <w:lsdException w:name="Colorful Grid Accent 3" w:semiHidden="0" w:uiPriority="73" w:unhideWhenUsed="0"/>
-    <w:lsdException w:name="Light Shading Accent 4" w:semiHidden="0" w:uiPriority="60" w:unhideWhenUsed="0"/>
-    <w:lsdException w:name="Light List Accent 4" w:semiHidden="0" w:uiPriority="61" w:unhideWhenUsed="0"/>
-    <w:lsdException w:name="Light Grid Accent 4" w:semiHidden="0" w:uiPriority="62" w:unhideWhenUsed="0"/>
-    <w:lsdException w:name="Medium Shading 1 Accent 4" w:semiHidden="0" w:uiPriority="63" w:unhideWhenUsed="0"/>
-    <w:lsdException w:name="Medium Shading 2 Accent 4" w:semiHidden="0" w:uiPriority="64" w:unhideWhenUsed="0"/>
-    <w:lsdException w:name="Medium List 1 Accent 4" w:semiHidden="0" w:uiPriority="65" w:unhideWhenUsed="0"/>
-    <w:lsdException w:name="Medium List 2 Accent 4" w:semiHidden="0" w:uiPriority="66" w:unhideWhenUsed="0"/>
-    <w:lsdException w:name="Medium Grid 1 Accent 4" w:semiHidden="0" w:uiPriority="67" w:unhideWhenUsed="0"/>
-    <w:lsdException w:name="Medium Grid 2 Accent 4" w:semiHidden="0" w:uiPriority="68" w:unhideWhenUsed="0"/>
-    <w:lsdException w:name="Medium Grid 3 Accent 4" w:semiHidden="0" w:uiPriority="69" w:unhideWhenUsed="0"/>
-    <w:lsdException w:name="Dark List Accent 4" w:semiHidden="0" w:uiPriority="70" w:unhideWhenUsed="0"/>
-    <w:lsdException w:name="Colorful Shading Accent 4" w:semiHidden="0" w:uiPriority="71" w:unhideWhenUsed="0"/>
-    <w:lsdException w:name="Colorful List Accent 4" w:semiHidden="0" w:uiPriority="72" w:unhideWhenUsed="0"/>
-    <w:lsdException w:name="Colorful Grid Accent 4" w:semiHidden="0" w:uiPriority="73" w:unhideWhenUsed="0"/>
-    <w:lsdException w:name="Light Shading Accent 5" w:semiHidden="0" w:uiPriority="60" w:unhideWhenUsed="0"/>
-    <w:lsdException w:name="Light List Accent 5" w:semiHidden="0" w:uiPriority="61" w:unhideWhenUsed="0"/>
-    <w:lsdException w:name="Light Grid Accent 5" w:semiHidden="0" w:uiPriority="62" w:unhideWhenUsed="0"/>
-    <w:lsdException w:name="Medium Shading 1 Accent 5" w:semiHidden="0" w:uiPriority="63" w:unhideWhenUsed="0"/>
-    <w:lsdException w:name="Medium Shading 2 Accent 5" w:semiHidden="0" w:uiPriority="64" w:unhideWhenUsed="0"/>
-    <w:lsdException w:name="Medium List 1 Accent 5" w:semiHidden="0" w:uiPriority="65" w:unhideWhenUsed="0"/>
-    <w:lsdException w:name="Medium List 2 Accent 5" w:semiHidden="0" w:uiPriority="66" w:unhideWhenUsed="0"/>
-    <w:lsdException w:name="Medium Grid 1 Accent 5" w:semiHidden="0" w:uiPriority="67" w:unhideWhenUsed="0"/>
-    <w:lsdException w:name="Medium Grid 2 Accent 5" w:semiHidden="0" w:uiPriority="68" w:unhideWhenUsed="0"/>
-    <w:lsdException w:name="Medium Grid 3 Accent 5" w:semiHidden="0" w:uiPriority="69" w:unhideWhenUsed="0"/>
-    <w:lsdException w:name="Dark List Accent 5" w:semiHidden="0" w:uiPriority="70" w:unhideWhenUsed="0"/>
-    <w:lsdException w:name="Colorful Shading Accent 5" w:semiHidden="0" w:uiPriority="71" w:unhideWhenUsed="0"/>
-    <w:lsdException w:name="Colorful List Accent 5" w:semiHidden="0" w:uiPriority="72" w:unhideWhenUsed="0"/>
-    <w:lsdException w:name="Colorful Grid Accent 5" w:semiHidden="0" w:uiPriority="73" w:unhideWhenUsed="0"/>
-    <w:lsdException w:name="Light Shading Accent 6" w:semiHidden="0" w:uiPriority="60" w:unhideWhenUsed="0"/>
-    <w:lsdException w:name="Light List Accent 6" w:semiHidden="0" w:uiPriority="61" w:unhideWhenUsed="0"/>
-    <w:lsdException w:name="Light Grid Accent 6" w:semiHidden="0" w:uiPriority="62" w:unhideWhenUsed="0"/>
-    <w:lsdException w:name="Medium Shading 1 Accent 6" w:semiHidden="0" w:uiPriority="63" w:unhideWhenUsed="0"/>
-    <w:lsdException w:name="Medium Shading 2 Accent 6" w:semiHidden="0" w:uiPriority="64" w:unhideWhenUsed="0"/>
-    <w:lsdException w:name="Medium List 1 Accent 6" w:semiHidden="0" w:uiPriority="65" w:unhideWhenUsed="0"/>
-    <w:lsdException w:name="Medium List 2 Accent 6" w:semiHidden="0" w:uiPriority="66" w:unhideWhenUsed="0"/>
-    <w:lsdException w:name="Medium Grid 1 Accent 6" w:semiHidden="0" w:uiPriority="67" w:unhideWhenUsed="0"/>
-    <w:lsdException w:name="Medium Grid 2 Accent 6" w:semiHidden="0" w:uiPriority="68" w:unhideWhenUsed="0"/>
-    <w:lsdException w:name="Medium Grid 3 Accent 6" w:semiHidden="0" w:uiPriority="69" w:unhideWhenUsed="0"/>
-    <w:lsdException w:name="Dark List Accent 6" w:semiHidden="0" w:uiPriority="70" w:unhideWhenUsed="0"/>
-    <w:lsdException w:name="Colorful Shading Accent 6" w:semiHidden="0" w:uiPriority="71" w:unhideWhenUsed="0"/>
-    <w:lsdException w:name="Colorful List Accent 6" w:semiHidden="0" w:uiPriority="72" w:unhideWhenUsed="0"/>
-    <w:lsdException w:name="Colorful Grid Accent 6" w:semiHidden="0" w:uiPriority="73" w:unhideWhenUsed="0"/>
-    <w:lsdException w:name="Subtle Emphasis" w:semiHidden="0" w:uiPriority="19" w:unhideWhenUsed="0" w:qFormat="1"/>
-    <w:lsdException w:name="Intense Emphasis" w:semiHidden="0" w:uiPriority="21" w:unhideWhenUsed="0" w:qFormat="1"/>
-    <w:lsdException w:name="Subtle Reference" w:semiHidden="0" w:uiPriority="31" w:unhideWhenUsed="0" w:qFormat="1"/>
-    <w:lsdException w:name="Intense Reference" w:semiHidden="0" w:uiPriority="32" w:unhideWhenUsed="0" w:qFormat="1"/>
-    <w:lsdException w:name="Book Title" w:semiHidden="0" w:uiPriority="33" w:unhideWhenUsed="0" w:qFormat="1"/>
-    <w:lsdException w:name="Bibliography" w:uiPriority="37"/>
-    <w:lsdException w:name="TOC Heading" w:uiPriority="39" w:qFormat="1"/>
+  <w:latentStyles w:defLockedState="0" w:defUIPriority="99" w:defSemiHidden="0" w:defUnhideWhenUsed="0" w:defQFormat="0" w:count="376">
+    <w:lsdException w:name="Normal" w:uiPriority="0" w:qFormat="1"/>
+    <w:lsdException w:name="heading 1" w:uiPriority="9" w:qFormat="1"/>
+    <w:lsdException w:name="heading 2" w:semiHidden="1" w:uiPriority="9" w:unhideWhenUsed="1" w:qFormat="1"/>
+    <w:lsdException w:name="heading 3" w:semiHidden="1" w:uiPriority="9" w:unhideWhenUsed="1" w:qFormat="1"/>
+    <w:lsdException w:name="heading 4" w:semiHidden="1" w:uiPriority="9" w:unhideWhenUsed="1" w:qFormat="1"/>
+    <w:lsdException w:name="heading 5" w:semiHidden="1" w:uiPriority="9" w:unhideWhenUsed="1" w:qFormat="1"/>
+    <w:lsdException w:name="heading 6" w:semiHidden="1" w:uiPriority="9" w:unhideWhenUsed="1" w:qFormat="1"/>
+    <w:lsdException w:name="heading 7" w:semiHidden="1" w:uiPriority="9" w:unhideWhenUsed="1" w:qFormat="1"/>
+    <w:lsdException w:name="heading 8" w:semiHidden="1" w:uiPriority="9" w:unhideWhenUsed="1" w:qFormat="1"/>
+    <w:lsdException w:name="heading 9" w:semiHidden="1" w:uiPriority="9" w:unhideWhenUsed="1" w:qFormat="1"/>
+    <w:lsdException w:name="index 1" w:semiHidden="1" w:unhideWhenUsed="1"/>
+    <w:lsdException w:name="index 2" w:semiHidden="1" w:unhideWhenUsed="1"/>
+    <w:lsdException w:name="index 3" w:semiHidden="1" w:unhideWhenUsed="1"/>
+    <w:lsdException w:name="index 4" w:semiHidden="1" w:unhideWhenUsed="1"/>
+    <w:lsdException w:name="index 5" w:semiHidden="1" w:unhideWhenUsed="1"/>
+    <w:lsdException w:name="index 6" w:semiHidden="1" w:unhideWhenUsed="1"/>
+    <w:lsdException w:name="index 7" w:semiHidden="1" w:unhideWhenUsed="1"/>
+    <w:lsdException w:name="index 8" w:semiHidden="1" w:unhideWhenUsed="1"/>
+    <w:lsdException w:name="index 9" w:semiHidden="1" w:unhideWhenUsed="1"/>
+    <w:lsdException w:name="toc 1" w:semiHidden="1" w:uiPriority="39" w:unhideWhenUsed="1"/>
+    <w:lsdException w:name="toc 2" w:semiHidden="1" w:uiPriority="39" w:unhideWhenUsed="1"/>
+    <w:lsdException w:name="toc 3" w:semiHidden="1" w:uiPriority="39" w:unhideWhenUsed="1"/>
+    <w:lsdException w:name="toc 4" w:semiHidden="1" w:uiPriority="39" w:unhideWhenUsed="1"/>
+    <w:lsdException w:name="toc 5" w:semiHidden="1" w:uiPriority="39" w:unhideWhenUsed="1"/>
+    <w:lsdException w:name="toc 6" w:semiHidden="1" w:uiPriority="39" w:unhideWhenUsed="1"/>
+    <w:lsdException w:name="toc 7" w:semiHidden="1" w:uiPriority="39" w:unhideWhenUsed="1"/>
+    <w:lsdException w:name="toc 8" w:semiHidden="1" w:uiPriority="39" w:unhideWhenUsed="1"/>
+    <w:lsdException w:name="toc 9" w:semiHidden="1" w:uiPriority="39" w:unhideWhenUsed="1"/>
+    <w:lsdException w:name="Normal Indent" w:semiHidden="1" w:unhideWhenUsed="1"/>
+    <w:lsdException w:name="footnote text" w:semiHidden="1" w:unhideWhenUsed="1"/>
+    <w:lsdException w:name="annotation text" w:semiHidden="1" w:unhideWhenUsed="1"/>
+    <w:lsdException w:name="header" w:semiHidden="1" w:unhideWhenUsed="1"/>
+    <w:lsdException w:name="footer" w:semiHidden="1" w:unhideWhenUsed="1"/>
+    <w:lsdException w:name="index heading" w:semiHidden="1" w:unhideWhenUsed="1"/>
+    <w:lsdException w:name="caption" w:semiHidden="1" w:uiPriority="35" w:unhideWhenUsed="1" w:qFormat="1"/>
+    <w:lsdException w:name="table of figures" w:semiHidden="1" w:unhideWhenUsed="1"/>
+    <w:lsdException w:name="envelope address" w:semiHidden="1" w:unhideWhenUsed="1"/>
+    <w:lsdException w:name="envelope return" w:semiHidden="1" w:unhideWhenUsed="1"/>
+    <w:lsdException w:name="footnote reference" w:semiHidden="1" w:unhideWhenUsed="1"/>
+    <w:lsdException w:name="annotation reference" w:semiHidden="1" w:unhideWhenUsed="1"/>
+    <w:lsdException w:name="line number" w:semiHidden="1" w:unhideWhenUsed="1"/>
+    <w:lsdException w:name="page number" w:semiHidden="1" w:unhideWhenUsed="1"/>
+    <w:lsdException w:name="endnote reference" w:semiHidden="1" w:unhideWhenUsed="1"/>
+    <w:lsdException w:name="endnote text" w:semiHidden="1" w:unhideWhenUsed="1"/>
+    <w:lsdException w:name="table of authorities" w:semiHidden="1" w:unhideWhenUsed="1"/>
+    <w:lsdException w:name="macro" w:semiHidden="1" w:unhideWhenUsed="1"/>
+    <w:lsdException w:name="toa heading" w:semiHidden="1" w:unhideWhenUsed="1"/>
+    <w:lsdException w:name="List" w:semiHidden="1" w:unhideWhenUsed="1"/>
+    <w:lsdException w:name="List Bullet" w:semiHidden="1" w:unhideWhenUsed="1"/>
+    <w:lsdException w:name="List Number" w:semiHidden="1" w:unhideWhenUsed="1"/>
+    <w:lsdException w:name="List 2" w:semiHidden="1" w:unhideWhenUsed="1"/>
+    <w:lsdException w:name="List 3" w:semiHidden="1" w:unhideWhenUsed="1"/>
+    <w:lsdException w:name="List 4" w:semiHidden="1" w:unhideWhenUsed="1"/>
+    <w:lsdException w:name="List 5" w:semiHidden="1" w:unhideWhenUsed="1"/>
+    <w:lsdException w:name="List Bullet 2" w:semiHidden="1" w:unhideWhenUsed="1"/>
+    <w:lsdException w:name="List Bullet 3" w:semiHidden="1" w:unhideWhenUsed="1"/>
+    <w:lsdException w:name="List Bullet 4" w:semiHidden="1" w:unhideWhenUsed="1"/>
+    <w:lsdException w:name="List Bullet 5" w:semiHidden="1" w:unhideWhenUsed="1"/>
+    <w:lsdException w:name="List Number 2" w:semiHidden="1" w:unhideWhenUsed="1"/>
+    <w:lsdException w:name="List Number 3" w:semiHidden="1" w:unhideWhenUsed="1"/>
+    <w:lsdException w:name="List Number 4" w:semiHidden="1" w:unhideWhenUsed="1"/>
+    <w:lsdException w:name="List Number 5" w:semiHidden="1" w:unhideWhenUsed="1"/>
+    <w:lsdException w:name="Title" w:uiPriority="10" w:qFormat="1"/>
+    <w:lsdException w:name="Closing" w:semiHidden="1" w:unhideWhenUsed="1"/>
+    <w:lsdException w:name="Signature" w:semiHidden="1" w:unhideWhenUsed="1"/>
+    <w:lsdException w:name="Default Paragraph Font" w:semiHidden="1" w:uiPriority="1" w:unhideWhenUsed="1"/>
+    <w:lsdException w:name="Body Text" w:semiHidden="1" w:unhideWhenUsed="1"/>
+    <w:lsdException w:name="Body Text Indent" w:semiHidden="1" w:unhideWhenUsed="1"/>
+    <w:lsdException w:name="List Continue" w:semiHidden="1" w:unhideWhenUsed="1"/>
+    <w:lsdException w:name="List Continue 2" w:semiHidden="1" w:unhideWhenUsed="1"/>
+    <w:lsdException w:name="List Continue 3" w:semiHidden="1" w:unhideWhenUsed="1"/>
+    <w:lsdException w:name="List Continue 4" w:semiHidden="1" w:unhideWhenUsed="1"/>
+    <w:lsdException w:name="List Continue 5" w:semiHidden="1" w:unhideWhenUsed="1"/>
+    <w:lsdException w:name="Message Header" w:semiHidden="1" w:unhideWhenUsed="1"/>
+    <w:lsdException w:name="Subtitle" w:uiPriority="11" w:qFormat="1"/>
+    <w:lsdException w:name="Salutation" w:semiHidden="1" w:unhideWhenUsed="1"/>
+    <w:lsdException w:name="Date" w:semiHidden="1" w:unhideWhenUsed="1"/>
+    <w:lsdException w:name="Body Text First Indent" w:semiHidden="1" w:unhideWhenUsed="1"/>
+    <w:lsdException w:name="Body Text First Indent 2" w:semiHidden="1" w:unhideWhenUsed="1"/>
+    <w:lsdException w:name="Note Heading" w:semiHidden="1" w:unhideWhenUsed="1"/>
+    <w:lsdException w:name="Body Text 2" w:semiHidden="1" w:unhideWhenUsed="1"/>
+    <w:lsdException w:name="Body Text 3" w:semiHidden="1" w:unhideWhenUsed="1"/>
+    <w:lsdException w:name="Body Text Indent 2" w:semiHidden="1" w:unhideWhenUsed="1"/>
+    <w:lsdException w:name="Body Text Indent 3" w:semiHidden="1" w:unhideWhenUsed="1"/>
+    <w:lsdException w:name="Block Text" w:semiHidden="1" w:unhideWhenUsed="1"/>
+    <w:lsdException w:name="Hyperlink" w:semiHidden="1" w:unhideWhenUsed="1"/>
+    <w:lsdException w:name="FollowedHyperlink" w:semiHidden="1" w:unhideWhenUsed="1"/>
+    <w:lsdException w:name="Strong" w:uiPriority="22" w:qFormat="1"/>
+    <w:lsdException w:name="Emphasis" w:uiPriority="20" w:qFormat="1"/>
+    <w:lsdException w:name="Document Map" w:semiHidden="1" w:unhideWhenUsed="1"/>
+    <w:lsdException w:name="Plain Text" w:semiHidden="1" w:unhideWhenUsed="1"/>
+    <w:lsdException w:name="E-mail Signature" w:semiHidden="1" w:unhideWhenUsed="1"/>
+    <w:lsdException w:name="HTML Top of Form" w:semiHidden="1" w:unhideWhenUsed="1"/>
+    <w:lsdException w:name="HTML Bottom of Form" w:semiHidden="1" w:unhideWhenUsed="1"/>
+    <w:lsdException w:name="Normal (Web)" w:semiHidden="1" w:unhideWhenUsed="1"/>
+    <w:lsdException w:name="HTML Acronym" w:semiHidden="1" w:unhideWhenUsed="1"/>
+    <w:lsdException w:name="HTML Address" w:semiHidden="1" w:unhideWhenUsed="1"/>
+    <w:lsdException w:name="HTML Cite" w:semiHidden="1" w:unhideWhenUsed="1"/>
+    <w:lsdException w:name="HTML Code" w:semiHidden="1" w:unhideWhenUsed="1"/>
+    <w:lsdException w:name="HTML Definition" w:semiHidden="1" w:unhideWhenUsed="1"/>
+    <w:lsdException w:name="HTML Keyboard" w:semiHidden="1" w:unhideWhenUsed="1"/>
+    <w:lsdException w:name="HTML Preformatted" w:semiHidden="1" w:unhideWhenUsed="1"/>
+    <w:lsdException w:name="HTML Sample" w:semiHidden="1" w:unhideWhenUsed="1"/>
+    <w:lsdException w:name="HTML Typewriter" w:semiHidden="1" w:unhideWhenUsed="1"/>
+    <w:lsdException w:name="HTML Variable" w:semiHidden="1" w:unhideWhenUsed="1"/>
+    <w:lsdException w:name="Normal Table" w:semiHidden="1" w:unhideWhenUsed="1"/>
+    <w:lsdException w:name="annotation subject" w:semiHidden="1" w:unhideWhenUsed="1"/>
+    <w:lsdException w:name="No List" w:semiHidden="1" w:unhideWhenUsed="1"/>
+    <w:lsdException w:name="Outline List 1" w:semiHidden="1" w:unhideWhenUsed="1"/>
+    <w:lsdException w:name="Outline List 2" w:semiHidden="1" w:unhideWhenUsed="1"/>
+    <w:lsdException w:name="Outline List 3" w:semiHidden="1" w:unhideWhenUsed="1"/>
+    <w:lsdException w:name="Table Simple 1" w:semiHidden="1" w:unhideWhenUsed="1"/>
+    <w:lsdException w:name="Table Simple 2" w:semiHidden="1" w:unhideWhenUsed="1"/>
+    <w:lsdException w:name="Table Simple 3" w:semiHidden="1" w:unhideWhenUsed="1"/>
+    <w:lsdException w:name="Table Classic 1" w:semiHidden="1" w:unhideWhenUsed="1"/>
+    <w:lsdException w:name="Table Classic 2" w:semiHidden="1" w:unhideWhenUsed="1"/>
+    <w:lsdException w:name="Table Classic 3" w:semiHidden="1" w:unhideWhenUsed="1"/>
+    <w:lsdException w:name="Table Classic 4" w:semiHidden="1" w:unhideWhenUsed="1"/>
+    <w:lsdException w:name="Table Colorful 1" w:semiHidden="1" w:unhideWhenUsed="1"/>
+    <w:lsdException w:name="Table Colorful 2" w:semiHidden="1" w:unhideWhenUsed="1"/>
+    <w:lsdException w:name="Table Colorful 3" w:semiHidden="1" w:unhideWhenUsed="1"/>
+    <w:lsdException w:name="Table Columns 1" w:semiHidden="1" w:unhideWhenUsed="1"/>
+    <w:lsdException w:name="Table Columns 2" w:semiHidden="1" w:unhideWhenUsed="1"/>
+    <w:lsdException w:name="Table Columns 3" w:semiHidden="1" w:unhideWhenUsed="1"/>
+    <w:lsdException w:name="Table Columns 4" w:semiHidden="1" w:unhideWhenUsed="1"/>
+    <w:lsdException w:name="Table Columns 5" w:semiHidden="1" w:unhideWhenUsed="1"/>
+    <w:lsdException w:name="Table Grid 1" w:semiHidden="1" w:unhideWhenUsed="1"/>
+    <w:lsdException w:name="Table Grid 2" w:semiHidden="1" w:unhideWhenUsed="1"/>
+    <w:lsdException w:name="Table Grid 3" w:semiHidden="1" w:unhideWhenUsed="1"/>
+    <w:lsdException w:name="Table Grid 4" w:semiHidden="1" w:unhideWhenUsed="1"/>
+    <w:lsdException w:name="Table Grid 5" w:semiHidden="1" w:unhideWhenUsed="1"/>
+    <w:lsdException w:name="Table Grid 6" w:semiHidden="1" w:unhideWhenUsed="1"/>
+    <w:lsdException w:name="Table Grid 7" w:semiHidden="1" w:unhideWhenUsed="1"/>
+    <w:lsdException w:name="Table Grid 8" w:semiHidden="1" w:unhideWhenUsed="1"/>
+    <w:lsdException w:name="Table List 1" w:semiHidden="1" w:unhideWhenUsed="1"/>
+    <w:lsdException w:name="Table List 2" w:semiHidden="1" w:unhideWhenUsed="1"/>
+    <w:lsdException w:name="Table List 3" w:semiHidden="1" w:unhideWhenUsed="1"/>
+    <w:lsdException w:name="Table List 4" w:semiHidden="1" w:unhideWhenUsed="1"/>
+    <w:lsdException w:name="Table List 5" w:semiHidden="1" w:unhideWhenUsed="1"/>
+    <w:lsdException w:name="Table List 6" w:semiHidden="1" w:unhideWhenUsed="1"/>
+    <w:lsdException w:name="Table List 7" w:semiHidden="1" w:unhideWhenUsed="1"/>
+    <w:lsdException w:name="Table List 8" w:semiHidden="1" w:unhideWhenUsed="1"/>
+    <w:lsdException w:name="Table 3D effects 1" w:semiHidden="1" w:unhideWhenUsed="1"/>
+    <w:lsdException w:name="Table 3D effects 2" w:semiHidden="1" w:unhideWhenUsed="1"/>
+    <w:lsdException w:name="Table 3D effects 3" w:semiHidden="1" w:unhideWhenUsed="1"/>
+    <w:lsdException w:name="Table Contemporary" w:semiHidden="1" w:unhideWhenUsed="1"/>
+    <w:lsdException w:name="Table Elegant" w:semiHidden="1" w:unhideWhenUsed="1"/>
+    <w:lsdException w:name="Table Professional" w:semiHidden="1" w:unhideWhenUsed="1"/>
+    <w:lsdException w:name="Table Subtle 1" w:semiHidden="1" w:unhideWhenUsed="1"/>
+    <w:lsdException w:name="Table Subtle 2" w:semiHidden="1" w:unhideWhenUsed="1"/>
+    <w:lsdException w:name="Table Web 1" w:semiHidden="1" w:unhideWhenUsed="1"/>
+    <w:lsdException w:name="Table Web 2" w:semiHidden="1" w:unhideWhenUsed="1"/>
+    <w:lsdException w:name="Table Web 3" w:semiHidden="1" w:unhideWhenUsed="1"/>
+    <w:lsdException w:name="Balloon Text" w:semiHidden="1" w:unhideWhenUsed="1"/>
+    <w:lsdException w:name="Table Grid" w:uiPriority="39"/>
+    <w:lsdException w:name="Table Theme" w:semiHidden="1" w:unhideWhenUsed="1"/>
+    <w:lsdException w:name="Placeholder Text" w:semiHidden="1"/>
+    <w:lsdException w:name="No Spacing" w:uiPriority="1" w:qFormat="1"/>
+    <w:lsdException w:name="Light Shading" w:uiPriority="60"/>
+    <w:lsdException w:name="Light List" w:uiPriority="61"/>
+    <w:lsdException w:name="Light Grid" w:uiPriority="62"/>
+    <w:lsdException w:name="Medium Shading 1" w:uiPriority="63"/>
+    <w:lsdException w:name="Medium Shading 2" w:uiPriority="64"/>
+    <w:lsdException w:name="Medium List 1" w:uiPriority="65"/>
+    <w:lsdException w:name="Medium List 2" w:uiPriority="66"/>
+    <w:lsdException w:name="Medium Grid 1" w:uiPriority="67"/>
+    <w:lsdException w:name="Medium Grid 2" w:uiPriority="68"/>
+    <w:lsdException w:name="Medium Grid 3" w:uiPriority="69"/>
+    <w:lsdException w:name="Dark List" w:uiPriority="70"/>
+    <w:lsdException w:name="Colorful Shading" w:uiPriority="71"/>
+    <w:lsdException w:name="Colorful List" w:uiPriority="72"/>
+    <w:lsdException w:name="Colorful Grid" w:uiPriority="73"/>
+    <w:lsdException w:name="Light Shading Accent 1" w:uiPriority="60"/>
+    <w:lsdException w:name="Light List Accent 1" w:uiPriority="61"/>
+    <w:lsdException w:name="Light Grid Accent 1" w:uiPriority="62"/>
+    <w:lsdException w:name="Medium Shading 1 Accent 1" w:uiPriority="63"/>
+    <w:lsdException w:name="Medium Shading 2 Accent 1" w:uiPriority="64"/>
+    <w:lsdException w:name="Medium List 1 Accent 1" w:uiPriority="65"/>
+    <w:lsdException w:name="Revision" w:semiHidden="1"/>
+    <w:lsdException w:name="List Paragraph" w:uiPriority="34" w:qFormat="1"/>
+    <w:lsdException w:name="Quote" w:uiPriority="29" w:qFormat="1"/>
+    <w:lsdException w:name="Intense Quote" w:uiPriority="30" w:qFormat="1"/>
+    <w:lsdException w:name="Medium List 2 Accent 1" w:uiPriority="66"/>
+    <w:lsdException w:name="Medium Grid 1 Accent 1" w:uiPriority="67"/>
+    <w:lsdException w:name="Medium Grid 2 Accent 1" w:uiPriority="68"/>
+    <w:lsdException w:name="Medium Grid 3 Accent 1" w:uiPriority="69"/>
+    <w:lsdException w:name="Dark List Accent 1" w:uiPriority="70"/>
+    <w:lsdException w:name="Colorful Shading Accent 1" w:uiPriority="71"/>
+    <w:lsdException w:name="Colorful List Accent 1" w:uiPriority="72"/>
+    <w:lsdException w:name="Colorful Grid Accent 1" w:uiPriority="73"/>
+    <w:lsdException w:name="Light Shading Accent 2" w:uiPriority="60"/>
+    <w:lsdException w:name="Light List Accent 2" w:uiPriority="61"/>
+    <w:lsdException w:name="Light Grid Accent 2" w:uiPriority="62"/>
+    <w:lsdException w:name="Medium Shading 1 Accent 2" w:uiPriority="63"/>
+    <w:lsdException w:name="Medium Shading 2 Accent 2" w:uiPriority="64"/>
+    <w:lsdException w:name="Medium List 1 Accent 2" w:uiPriority="65"/>
+    <w:lsdException w:name="Medium List 2 Accent 2" w:uiPriority="66"/>
+    <w:lsdException w:name="Medium Grid 1 Accent 2" w:uiPriority="67"/>
+    <w:lsdException w:name="Medium Grid 2 Accent 2" w:uiPriority="68"/>
+    <w:lsdException w:name="Medium Grid 3 Accent 2" w:uiPriority="69"/>
+    <w:lsdException w:name="Dark List Accent 2" w:uiPriority="70"/>
+    <w:lsdException w:name="Colorful Shading Accent 2" w:uiPriority="71"/>
+    <w:lsdException w:name="Colorful List Accent 2" w:uiPriority="72"/>
+    <w:lsdException w:name="Colorful Grid Accent 2" w:uiPriority="73"/>
+    <w:lsdException w:name="Light Shading Accent 3" w:uiPriority="60"/>
+    <w:lsdException w:name="Light List Accent 3" w:uiPriority="61"/>
+    <w:lsdException w:name="Light Grid Accent 3" w:uiPriority="62"/>
+    <w:lsdException w:name="Medium Shading 1 Accent 3" w:uiPriority="63"/>
+    <w:lsdException w:name="Medium Shading 2 Accent 3" w:uiPriority="64"/>
+    <w:lsdException w:name="Medium List 1 Accent 3" w:uiPriority="65"/>
+    <w:lsdException w:name="Medium List 2 Accent 3" w:uiPriority="66"/>
+    <w:lsdException w:name="Medium Grid 1 Accent 3" w:uiPriority="67"/>
+    <w:lsdException w:name="Medium Grid 2 Accent 3" w:uiPriority="68"/>
+    <w:lsdException w:name="Medium Grid 3 Accent 3" w:uiPriority="69"/>
+    <w:lsdException w:name="Dark List Accent 3" w:uiPriority="70"/>
+    <w:lsdException w:name="Colorful Shading Accent 3" w:uiPriority="71"/>
+    <w:lsdException w:name="Colorful List Accent 3" w:uiPriority="72"/>
+    <w:lsdException w:name="Colorful Grid Accent 3" w:uiPriority="73"/>
+    <w:lsdException w:name="Light Shading Accent 4" w:uiPriority="60"/>
+    <w:lsdException w:name="Light List Accent 4" w:uiPriority="61"/>
+    <w:lsdException w:name="Light Grid Accent 4" w:uiPriority="62"/>
+    <w:lsdException w:name="Medium Shading 1 Accent 4" w:uiPriority="63"/>
+    <w:lsdException w:name="Medium Shading 2 Accent 4" w:uiPriority="64"/>
+    <w:lsdException w:name="Medium List 1 Accent 4" w:uiPriority="65"/>
+    <w:lsdException w:name="Medium List 2 Accent 4" w:uiPriority="66"/>
+    <w:lsdException w:name="Medium Grid 1 Accent 4" w:uiPriority="67"/>
+    <w:lsdException w:name="Medium Grid 2 Accent 4" w:uiPriority="68"/>
+    <w:lsdException w:name="Medium Grid 3 Accent 4" w:uiPriority="69"/>
+    <w:lsdException w:name="Dark List Accent 4" w:uiPriority="70"/>
+    <w:lsdException w:name="Colorful Shading Accent 4" w:uiPriority="71"/>
+    <w:lsdException w:name="Colorful List Accent 4" w:uiPriority="72"/>
+    <w:lsdException w:name="Colorful Grid Accent 4" w:uiPriority="73"/>
+    <w:lsdException w:name="Light Shading Accent 5" w:uiPriority="60"/>
+    <w:lsdException w:name="Light List Accent 5" w:uiPriority="61"/>
+    <w:lsdException w:name="Light Grid Accent 5" w:uiPriority="62"/>
+    <w:lsdException w:name="Medium Shading 1 Accent 5" w:uiPriority="63"/>
+    <w:lsdException w:name="Medium Shading 2 Accent 5" w:uiPriority="64"/>
+    <w:lsdException w:name="Medium List 1 Accent 5" w:uiPriority="65"/>
+    <w:lsdException w:name="Medium List 2 Accent 5" w:uiPriority="66"/>
+    <w:lsdException w:name="Medium Grid 1 Accent 5" w:uiPriority="67"/>
+    <w:lsdException w:name="Medium Grid 2 Accent 5" w:uiPriority="68"/>
+    <w:lsdException w:name="Medium Grid 3 Accent 5" w:uiPriority="69"/>
+    <w:lsdException w:name="Dark List Accent 5" w:uiPriority="70"/>
+    <w:lsdException w:name="Colorful Shading Accent 5" w:uiPriority="71"/>
+    <w:lsdException w:name="Colorful List Accent 5" w:uiPriority="72"/>
+    <w:lsdException w:name="Colorful Grid Accent 5" w:uiPriority="73"/>
+    <w:lsdException w:name="Light Shading Accent 6" w:uiPriority="60"/>
+    <w:lsdException w:name="Light List Accent 6" w:uiPriority="61"/>
+    <w:lsdException w:name="Light Grid Accent 6" w:uiPriority="62"/>
+    <w:lsdException w:name="Medium Shading 1 Accent 6" w:uiPriority="63"/>
+    <w:lsdException w:name="Medium Shading 2 Accent 6" w:uiPriority="64"/>
+    <w:lsdException w:name="Medium List 1 Accent 6" w:uiPriority="65"/>
+    <w:lsdException w:name="Medium List 2 Accent 6" w:uiPriority="66"/>
+    <w:lsdException w:name="Medium Grid 1 Accent 6" w:uiPriority="67"/>
+    <w:lsdException w:name="Medium Grid 2 Accent 6" w:uiPriority="68"/>
+    <w:lsdException w:name="Medium Grid 3 Accent 6" w:uiPriority="69"/>
+    <w:lsdException w:name="Dark List Accent 6" w:uiPriority="70"/>
+    <w:lsdException w:name="Colorful Shading Accent 6" w:uiPriority="71"/>
+    <w:lsdException w:name="Colorful List Accent 6" w:uiPriority="72"/>
+    <w:lsdException w:name="Colorful Grid Accent 6" w:uiPriority="73"/>
+    <w:lsdException w:name="Subtle Emphasis" w:uiPriority="19" w:qFormat="1"/>
+    <w:lsdException w:name="Intense Emphasis" w:uiPriority="21" w:qFormat="1"/>
+    <w:lsdException w:name="Subtle Reference" w:uiPriority="31" w:qFormat="1"/>
+    <w:lsdException w:name="Intense Reference" w:uiPriority="32" w:qFormat="1"/>
+    <w:lsdException w:name="Book Title" w:uiPriority="33" w:qFormat="1"/>
+    <w:lsdException w:name="Bibliography" w:semiHidden="1" w:uiPriority="37" w:unhideWhenUsed="1"/>
+    <w:lsdException w:name="TOC Heading" w:semiHidden="1" w:uiPriority="39" w:unhideWhenUsed="1" w:qFormat="1"/>
+    <w:lsdException w:name="Plain Table 1" w:uiPriority="41"/>
+    <w:lsdException w:name="Plain Table 2" w:uiPriority="42"/>
+    <w:lsdException w:name="Plain Table 3" w:uiPriority="43"/>
+    <w:lsdException w:name="Plain Table 4" w:uiPriority="44"/>
+    <w:lsdException w:name="Plain Table 5" w:uiPriority="45"/>
+    <w:lsdException w:name="Grid Table Light" w:uiPriority="40"/>
+    <w:lsdException w:name="Grid Table 1 Light" w:uiPriority="46"/>
+    <w:lsdException w:name="Grid Table 2" w:uiPriority="47"/>
+    <w:lsdException w:name="Grid Table 3" w:uiPriority="48"/>
+    <w:lsdException w:name="Grid Table 4" w:uiPriority="49"/>
+    <w:lsdException w:name="Grid Table 5 Dark" w:uiPriority="50"/>
+    <w:lsdException w:name="Grid Table 6 Colorful" w:uiPriority="51"/>
+    <w:lsdException w:name="Grid Table 7 Colorful" w:uiPriority="52"/>
+    <w:lsdException w:name="Grid Table 1 Light Accent 1" w:uiPriority="46"/>
+    <w:lsdException w:name="Grid Table 2 Accent 1" w:uiPriority="47"/>
+    <w:lsdException w:name="Grid Table 3 Accent 1" w:uiPriority="48"/>
+    <w:lsdException w:name="Grid Table 4 Accent 1" w:uiPriority="49"/>
+    <w:lsdException w:name="Grid Table 5 Dark Accent 1" w:uiPriority="50"/>
+    <w:lsdException w:name="Grid Table 6 Colorful Accent 1" w:uiPriority="51"/>
+    <w:lsdException w:name="Grid Table 7 Colorful Accent 1" w:uiPriority="52"/>
+    <w:lsdException w:name="Grid Table 1 Light Accent 2" w:uiPriority="46"/>
+    <w:lsdException w:name="Grid Table 2 Accent 2" w:uiPriority="47"/>
+    <w:lsdException w:name="Grid Table 3 Accent 2" w:uiPriority="48"/>
+    <w:lsdException w:name="Grid Table 4 Accent 2" w:uiPriority="49"/>
+    <w:lsdException w:name="Grid Table 5 Dark Accent 2" w:uiPriority="50"/>
+    <w:lsdException w:name="Grid Table 6 Colorful Accent 2" w:uiPriority="51"/>
+    <w:lsdException w:name="Grid Table 7 Colorful Accent 2" w:uiPriority="52"/>
+    <w:lsdException w:name="Grid Table 1 Light Accent 3" w:uiPriority="46"/>
+    <w:lsdException w:name="Grid Table 2 Accent 3" w:uiPriority="47"/>
+    <w:lsdException w:name="Grid Table 3 Accent 3" w:uiPriority="48"/>
+    <w:lsdException w:name="Grid Table 4 Accent 3" w:uiPriority="49"/>
+    <w:lsdException w:name="Grid Table 5 Dark Accent 3" w:uiPriority="50"/>
+    <w:lsdException w:name="Grid Table 6 Colorful Accent 3" w:uiPriority="51"/>
+    <w:lsdException w:name="Grid Table 7 Colorful Accent 3" w:uiPriority="52"/>
+    <w:lsdException w:name="Grid Table 1 Light Accent 4" w:uiPriority="46"/>
+    <w:lsdException w:name="Grid Table 2 Accent 4" w:uiPriority="47"/>
+    <w:lsdException w:name="Grid Table 3 Accent 4" w:uiPriority="48"/>
+    <w:lsdException w:name="Grid Table 4 Accent 4" w:uiPriority="49"/>
+    <w:lsdException w:name="Grid Table 5 Dark Accent 4" w:uiPriority="50"/>
+    <w:lsdException w:name="Grid Table 6 Colorful Accent 4" w:uiPriority="51"/>
+    <w:lsdException w:name="Grid Table 7 Colorful Accent 4" w:uiPriority="52"/>
+    <w:lsdException w:name="Grid Table 1 Light Accent 5" w:uiPriority="46"/>
+    <w:lsdException w:name="Grid Table 2 Accent 5" w:uiPriority="47"/>
+    <w:lsdException w:name="Grid Table 3 Accent 5" w:uiPriority="48"/>
+    <w:lsdException w:name="Grid Table 4 Accent 5" w:uiPriority="49"/>
+    <w:lsdException w:name="Grid Table 5 Dark Accent 5" w:uiPriority="50"/>
+    <w:lsdException w:name="Grid Table 6 Colorful Accent 5" w:uiPriority="51"/>
+    <w:lsdException w:name="Grid Table 7 Colorful Accent 5" w:uiPriority="52"/>
+    <w:lsdException w:name="Grid Table 1 Light Accent 6" w:uiPriority="46"/>
+    <w:lsdException w:name="Grid Table 2 Accent 6" w:uiPriority="47"/>
+    <w:lsdException w:name="Grid Table 3 Accent 6" w:uiPriority="48"/>
+    <w:lsdException w:name="Grid Table 4 Accent 6" w:uiPriority="49"/>
+    <w:lsdException w:name="Grid Table 5 Dark Accent 6" w:uiPriority="50"/>
+    <w:lsdException w:name="Grid Table 6 Colorful Accent 6" w:uiPriority="51"/>
+    <w:lsdException w:name="Grid Table 7 Colorful Accent 6" w:uiPriority="52"/>
+    <w:lsdException w:name="List Table 1 Light" w:uiPriority="46"/>
+    <w:lsdException w:name="List Table 2" w:uiPriority="47"/>
+    <w:lsdException w:name="List Table 3" w:uiPriority="48"/>
+    <w:lsdException w:name="List Table 4" w:uiPriority="49"/>
+    <w:lsdException w:name="List Table 5 Dark" w:uiPriority="50"/>
+    <w:lsdException w:name="List Table 6 Colorful" w:uiPriority="51"/>
+    <w:lsdException w:name="List Table 7 Colorful" w:uiPriority="52"/>
+    <w:lsdException w:name="List Table 1 Light Accent 1" w:uiPriority="46"/>
+    <w:lsdException w:name="List Table 2 Accent 1" w:uiPriority="47"/>
+    <w:lsdException w:name="List Table 3 Accent 1" w:uiPriority="48"/>
+    <w:lsdException w:name="List Table 4 Accent 1" w:uiPriority="49"/>
+    <w:lsdException w:name="List Table 5 Dark Accent 1" w:uiPriority="50"/>
+    <w:lsdException w:name="List Table 6 Colorful Accent 1" w:uiPriority="51"/>
+    <w:lsdException w:name="List Table 7 Colorful Accent 1" w:uiPriority="52"/>
+    <w:lsdException w:name="List Table 1 Light Accent 2" w:uiPriority="46"/>
+    <w:lsdException w:name="List Table 2 Accent 2" w:uiPriority="47"/>
+    <w:lsdException w:name="List Table 3 Accent 2" w:uiPriority="48"/>
+    <w:lsdException w:name="List Table 4 Accent 2" w:uiPriority="49"/>
+    <w:lsdException w:name="List Table 5 Dark Accent 2" w:uiPriority="50"/>
+    <w:lsdException w:name="List Table 6 Colorful Accent 2" w:uiPriority="51"/>
+    <w:lsdException w:name="List Table 7 Colorful Accent 2" w:uiPriority="52"/>
+    <w:lsdException w:name="List Table 1 Light Accent 3" w:uiPriority="46"/>
+    <w:lsdException w:name="List Table 2 Accent 3" w:uiPriority="47"/>
+    <w:lsdException w:name="List Table 3 Accent 3" w:uiPriority="48"/>
+    <w:lsdException w:name="List Table 4 Accent 3" w:uiPriority="49"/>
+    <w:lsdException w:name="List Table 5 Dark Accent 3" w:uiPriority="50"/>
+    <w:lsdException w:name="List Table 6 Colorful Accent 3" w:uiPriority="51"/>
+    <w:lsdException w:name="List Table 7 Colorful Accent 3" w:uiPriority="52"/>
+    <w:lsdException w:name="List Table 1 Light Accent 4" w:uiPriority="46"/>
+    <w:lsdException w:name="List Table 2 Accent 4" w:uiPriority="47"/>
+    <w:lsdException w:name="List Table 3 Accent 4" w:uiPriority="48"/>
+    <w:lsdException w:name="List Table 4 Accent 4" w:uiPriority="49"/>
+    <w:lsdException w:name="List Table 5 Dark Accent 4" w:uiPriority="50"/>
+    <w:lsdException w:name="List Table 6 Colorful Accent 4" w:uiPriority="51"/>
+    <w:lsdException w:name="List Table 7 Colorful Accent 4" w:uiPriority="52"/>
+    <w:lsdException w:name="List Table 1 Light Accent 5" w:uiPriority="46"/>
+    <w:lsdException w:name="List Table 2 Accent 5" w:uiPriority="47"/>
+    <w:lsdException w:name="List Table 3 Accent 5" w:uiPriority="48"/>
+    <w:lsdException w:name="List Table 4 Accent 5" w:uiPriority="49"/>
+    <w:lsdException w:name="List Table 5 Dark Accent 5" w:uiPriority="50"/>
+    <w:lsdException w:name="List Table 6 Colorful Accent 5" w:uiPriority="51"/>
+    <w:lsdException w:name="List Table 7 Colorful Accent 5" w:uiPriority="52"/>
+    <w:lsdException w:name="List Table 1 Light Accent 6" w:uiPriority="46"/>
+    <w:lsdException w:name="List Table 2 Accent 6" w:uiPriority="47"/>
+    <w:lsdException w:name="List Table 3 Accent 6" w:uiPriority="48"/>
+    <w:lsdException w:name="List Table 4 Accent 6" w:uiPriority="49"/>
+    <w:lsdException w:name="List Table 5 Dark Accent 6" w:uiPriority="50"/>
+    <w:lsdException w:name="List Table 6 Colorful Accent 6" w:uiPriority="51"/>
+    <w:lsdException w:name="List Table 7 Colorful Accent 6" w:uiPriority="52"/>
+    <w:lsdException w:name="Mention" w:semiHidden="1" w:unhideWhenUsed="1"/>
+    <w:lsdException w:name="Smart Hyperlink" w:semiHidden="1" w:unhideWhenUsed="1"/>
+    <w:lsdException w:name="Hashtag" w:semiHidden="1" w:unhideWhenUsed="1"/>
+    <w:lsdException w:name="Unresolved Mention" w:semiHidden="1" w:unhideWhenUsed="1"/>
+    <w:lsdException w:name="Smart Link" w:semiHidden="1" w:unhideWhenUsed="1"/>
   </w:latentStyles>
   <w:style w:type="paragraph" w:default="1" w:styleId="Normal">
     <w:name w:val="Normal"/>
@@ -4414,7 +5500,6 @@
     <w:uiPriority w:val="99"/>
     <w:semiHidden/>
     <w:unhideWhenUsed/>
-    <w:qFormat/>
     <w:tblPr>
       <w:tblInd w:w="0" w:type="dxa"/>
       <w:tblCellMar>
@@ -5287,7 +6372,7 @@
   <a:extraClrSchemeLst/>
   <a:extLst>
     <a:ext uri="{05A4C25C-085E-4340-85A3-A5531E510DB2}">
-      <thm15:themeFamily xmlns="" xmlns:thm15="http://schemas.microsoft.com/office/thememl/2012/main" name="Office Theme" id="{62F939B6-93AF-4DB8-9C6B-D6C7DFDC589F}" vid="{4A3C46E8-61CC-4603-A589-7422A47A8E4A}"/>
+      <thm15:themeFamily xmlns:thm15="http://schemas.microsoft.com/office/thememl/2012/main" name="Office Theme" id="{62F939B6-93AF-4DB8-9C6B-D6C7DFDC589F}" vid="{4A3C46E8-61CC-4603-A589-7422A47A8E4A}"/>
     </a:ext>
   </a:extLst>
 </a:theme>

</xml_diff>